<commit_message>
Fixed readme, add front-end mockups, edited time log
</commit_message>
<xml_diff>
--- a/AnalisiRequisiti.docx
+++ b/AnalisiRequisiti.docx
@@ -2239,11 +2239,12 @@
           <w:lang w:val="it-IT"/>
         </w:rPr>
         <w:lastRenderedPageBreak/>
-        <w:t>Visualizzazione Contenuti profili seguiti</w:t>
-      </w:r>
-    </w:p>
-    <w:p>
-      <w:pPr>
+        <w:t>Visualizzazione profili seguiti</w:t>
+      </w:r>
+    </w:p>
+    <w:p>
+      <w:pPr>
+        <w:spacing w:after="0"/>
         <w:ind w:left="708"/>
         <w:rPr>
           <w:lang w:val="it-IT"/>
@@ -2253,13 +2254,40 @@
         <w:rPr>
           <w:lang w:val="it-IT"/>
         </w:rPr>
-        <w:t>Il sistema deve permettere all’utente di visualizzare i contenuti pubblicati dagli utenti che segue.</w:t>
-      </w:r>
-      <w:r>
-        <w:rPr>
-          <w:lang w:val="it-IT"/>
-        </w:rPr>
-        <w:t xml:space="preserve"> (C</w:t>
+        <w:t xml:space="preserve">Il sistema deve permettere all’utente di visualizzare i </w:t>
+      </w:r>
+      <w:r>
+        <w:rPr>
+          <w:lang w:val="it-IT"/>
+        </w:rPr>
+        <w:t>profili degli</w:t>
+      </w:r>
+      <w:r>
+        <w:rPr>
+          <w:lang w:val="it-IT"/>
+        </w:rPr>
+        <w:t xml:space="preserve"> utenti che segue.</w:t>
+      </w:r>
+      <w:r>
+        <w:rPr>
+          <w:lang w:val="it-IT"/>
+        </w:rPr>
+        <w:t xml:space="preserve"> </w:t>
+      </w:r>
+    </w:p>
+    <w:p>
+      <w:pPr>
+        <w:spacing w:after="0"/>
+        <w:ind w:left="708"/>
+        <w:rPr>
+          <w:lang w:val="it-IT"/>
+        </w:rPr>
+      </w:pPr>
+      <w:r>
+        <w:rPr>
+          <w:lang w:val="it-IT"/>
+        </w:rPr>
+        <w:t>(C</w:t>
       </w:r>
       <w:r>
         <w:rPr>
@@ -2273,11 +2301,34 @@
         <w:rPr>
           <w:lang w:val="it-IT"/>
         </w:rPr>
-        <w:t>OB 3).</w:t>
-      </w:r>
-    </w:p>
-    <w:p>
-      <w:pPr>
+        <w:t xml:space="preserve">OB </w:t>
+      </w:r>
+      <w:r>
+        <w:rPr>
+          <w:lang w:val="it-IT"/>
+        </w:rPr>
+        <w:t>2</w:t>
+      </w:r>
+      <w:r>
+        <w:rPr>
+          <w:lang w:val="it-IT"/>
+        </w:rPr>
+        <w:t>).</w:t>
+      </w:r>
+    </w:p>
+    <w:p>
+      <w:pPr>
+        <w:spacing w:after="0"/>
+        <w:ind w:left="708"/>
+        <w:rPr>
+          <w:lang w:val="it-IT"/>
+        </w:rPr>
+      </w:pPr>
+    </w:p>
+    <w:p>
+      <w:pPr>
+        <w:spacing w:after="0"/>
+        <w:ind w:left="708"/>
         <w:rPr>
           <w:lang w:val="it-IT"/>
         </w:rPr>
@@ -2300,9 +2351,10 @@
         <w:rPr>
           <w:b/>
           <w:bCs/>
-          <w:lang w:val="it-IT"/>
-        </w:rPr>
-        <w:t>RICERCA CONTENUTI</w:t>
+          <w:caps/>
+          <w:lang w:val="it-IT"/>
+        </w:rPr>
+        <w:t>Visualizzazione Contenuti profili seguiti</w:t>
       </w:r>
     </w:p>
     <w:p>
@@ -2316,19 +2368,13 @@
         <w:rPr>
           <w:lang w:val="it-IT"/>
         </w:rPr>
-        <w:t>Il sistema deve permettere all’utente di cercare i viaggi degli altri utenti per luogo e per tipologia di viaggio</w:t>
-      </w:r>
-      <w:r>
-        <w:rPr>
-          <w:lang w:val="it-IT"/>
-        </w:rPr>
-        <w:t>.</w:t>
-      </w:r>
-      <w:r>
-        <w:rPr>
-          <w:lang w:val="it-IT"/>
-        </w:rPr>
-        <w:t xml:space="preserve">  (C</w:t>
+        <w:t>Il sistema deve permettere all’utente di visualizzare i contenuti pubblicati dagli utenti che segue.</w:t>
+      </w:r>
+      <w:r>
+        <w:rPr>
+          <w:lang w:val="it-IT"/>
+        </w:rPr>
+        <w:t xml:space="preserve"> (C</w:t>
       </w:r>
       <w:r>
         <w:rPr>
@@ -2342,12 +2388,11 @@
         <w:rPr>
           <w:lang w:val="it-IT"/>
         </w:rPr>
-        <w:t>OB 4).</w:t>
-      </w:r>
-    </w:p>
-    <w:p>
-      <w:pPr>
-        <w:ind w:left="708"/>
+        <w:t>OB 3).</w:t>
+      </w:r>
+    </w:p>
+    <w:p>
+      <w:pPr>
         <w:rPr>
           <w:lang w:val="it-IT"/>
         </w:rPr>
@@ -2370,10 +2415,9 @@
         <w:rPr>
           <w:b/>
           <w:bCs/>
-          <w:caps/>
-          <w:lang w:val="it-IT"/>
-        </w:rPr>
-        <w:t>Visuallizazione contenuti ricercati</w:t>
+          <w:lang w:val="it-IT"/>
+        </w:rPr>
+        <w:t>RICERCA CONTENUTI</w:t>
       </w:r>
     </w:p>
     <w:p>
@@ -2387,25 +2431,19 @@
         <w:rPr>
           <w:lang w:val="it-IT"/>
         </w:rPr>
-        <w:t xml:space="preserve">Il sistema deve permettere di mostrare all’utente i viaggi che ha ricercato tramite le funzione di cui </w:t>
-      </w:r>
-      <w:r>
-        <w:rPr>
-          <w:lang w:val="it-IT"/>
-        </w:rPr>
-        <w:t xml:space="preserve">ricerca contenuti di cui </w:t>
-      </w:r>
-      <w:r>
-        <w:rPr>
-          <w:lang w:val="it-IT"/>
-        </w:rPr>
-        <w:t>RF6.</w:t>
-      </w:r>
-      <w:r>
-        <w:rPr>
-          <w:lang w:val="it-IT"/>
-        </w:rPr>
-        <w:t xml:space="preserve"> (C</w:t>
+        <w:t>Il sistema deve permettere all’utente di cercare i viaggi degli altri utenti per luogo e per tipologia di viaggio</w:t>
+      </w:r>
+      <w:r>
+        <w:rPr>
+          <w:lang w:val="it-IT"/>
+        </w:rPr>
+        <w:t>.</w:t>
+      </w:r>
+      <w:r>
+        <w:rPr>
+          <w:lang w:val="it-IT"/>
+        </w:rPr>
+        <w:t xml:space="preserve">  (C</w:t>
       </w:r>
       <w:r>
         <w:rPr>
@@ -2450,7 +2488,7 @@
           <w:caps/>
           <w:lang w:val="it-IT"/>
         </w:rPr>
-        <w:t>Pubblicazione contenuti</w:t>
+        <w:t>Visuallizazione contenuti ricercati</w:t>
       </w:r>
     </w:p>
     <w:p>
@@ -2464,31 +2502,25 @@
         <w:rPr>
           <w:lang w:val="it-IT"/>
         </w:rPr>
-        <w:t>Il sistema deve permettere all’utente autenticato di pubblicare il proprio viaggio suddiviso in tappe</w:t>
-      </w:r>
-      <w:r>
-        <w:rPr>
-          <w:lang w:val="it-IT"/>
-        </w:rPr>
-        <w:t>, aggiungendo, se voluto, descrizione e foto</w:t>
-      </w:r>
-      <w:r>
-        <w:rPr>
-          <w:lang w:val="it-IT"/>
-        </w:rPr>
-        <w:t>.</w:t>
-      </w:r>
-      <w:r>
-        <w:rPr>
-          <w:lang w:val="it-IT"/>
-        </w:rPr>
-        <w:t xml:space="preserve"> </w:t>
-      </w:r>
-      <w:r>
-        <w:rPr>
-          <w:lang w:val="it-IT"/>
-        </w:rPr>
-        <w:t>(C</w:t>
+        <w:t xml:space="preserve">Il sistema deve permettere di mostrare all’utente i viaggi che ha ricercato tramite le funzione di cui </w:t>
+      </w:r>
+      <w:r>
+        <w:rPr>
+          <w:lang w:val="it-IT"/>
+        </w:rPr>
+        <w:t xml:space="preserve">ricerca contenuti di cui </w:t>
+      </w:r>
+      <w:r>
+        <w:rPr>
+          <w:lang w:val="it-IT"/>
+        </w:rPr>
+        <w:t>RF6.</w:t>
+      </w:r>
+      <w:r>
+        <w:rPr>
+          <w:lang w:val="it-IT"/>
+        </w:rPr>
+        <w:t xml:space="preserve"> (C</w:t>
       </w:r>
       <w:r>
         <w:rPr>
@@ -2502,6 +2534,89 @@
         <w:rPr>
           <w:lang w:val="it-IT"/>
         </w:rPr>
+        <w:t>OB 4).</w:t>
+      </w:r>
+    </w:p>
+    <w:p>
+      <w:pPr>
+        <w:ind w:left="708"/>
+        <w:rPr>
+          <w:lang w:val="it-IT"/>
+        </w:rPr>
+      </w:pPr>
+    </w:p>
+    <w:p>
+      <w:pPr>
+        <w:pStyle w:val="ListParagraph"/>
+        <w:numPr>
+          <w:ilvl w:val="0"/>
+          <w:numId w:val="3"/>
+        </w:numPr>
+        <w:rPr>
+          <w:b/>
+          <w:bCs/>
+          <w:lang w:val="it-IT"/>
+        </w:rPr>
+      </w:pPr>
+      <w:r>
+        <w:rPr>
+          <w:b/>
+          <w:bCs/>
+          <w:caps/>
+          <w:lang w:val="it-IT"/>
+        </w:rPr>
+        <w:t>Pubblicazione contenuti</w:t>
+      </w:r>
+    </w:p>
+    <w:p>
+      <w:pPr>
+        <w:ind w:left="708"/>
+        <w:rPr>
+          <w:lang w:val="it-IT"/>
+        </w:rPr>
+      </w:pPr>
+      <w:r>
+        <w:rPr>
+          <w:lang w:val="it-IT"/>
+        </w:rPr>
+        <w:t>Il sistema deve permettere all’utente autenticato di pubblicare il proprio viaggio suddiviso in tappe</w:t>
+      </w:r>
+      <w:r>
+        <w:rPr>
+          <w:lang w:val="it-IT"/>
+        </w:rPr>
+        <w:t>, aggiungendo, se voluto, descrizione e foto</w:t>
+      </w:r>
+      <w:r>
+        <w:rPr>
+          <w:lang w:val="it-IT"/>
+        </w:rPr>
+        <w:t>.</w:t>
+      </w:r>
+      <w:r>
+        <w:rPr>
+          <w:lang w:val="it-IT"/>
+        </w:rPr>
+        <w:t xml:space="preserve"> </w:t>
+      </w:r>
+      <w:r>
+        <w:rPr>
+          <w:lang w:val="it-IT"/>
+        </w:rPr>
+        <w:t>(C</w:t>
+      </w:r>
+      <w:r>
+        <w:rPr>
+          <w:i/>
+          <w:iCs/>
+          <w:lang w:val="it-IT"/>
+        </w:rPr>
+        <w:t xml:space="preserve">fr. </w:t>
+      </w:r>
+      <w:r>
+        <w:rPr>
+          <w:lang w:val="it-IT"/>
+        </w:rPr>
         <w:t>OB 5).</w:t>
       </w:r>
     </w:p>
@@ -2580,34 +2695,6 @@
     <w:p>
       <w:pPr>
         <w:ind w:left="708"/>
-        <w:rPr>
-          <w:lang w:val="it-IT"/>
-        </w:rPr>
-      </w:pPr>
-    </w:p>
-    <w:p>
-      <w:pPr>
-        <w:rPr>
-          <w:lang w:val="it-IT"/>
-        </w:rPr>
-      </w:pPr>
-    </w:p>
-    <w:p>
-      <w:pPr>
-        <w:rPr>
-          <w:lang w:val="it-IT"/>
-        </w:rPr>
-      </w:pPr>
-    </w:p>
-    <w:p>
-      <w:pPr>
-        <w:rPr>
-          <w:lang w:val="it-IT"/>
-        </w:rPr>
-      </w:pPr>
-    </w:p>
-    <w:p>
-      <w:pPr>
         <w:rPr>
           <w:lang w:val="it-IT"/>
         </w:rPr>
@@ -3938,6 +4025,30 @@
         </w:rPr>
         <w:t>.1</w:t>
       </w:r>
+    </w:p>
+    <w:p>
+      <w:pPr>
+        <w:ind w:left="720"/>
+        <w:rPr>
+          <w:i/>
+          <w:iCs/>
+          <w:sz w:val="20"/>
+          <w:szCs w:val="18"/>
+          <w:lang w:val="it-IT"/>
+        </w:rPr>
+      </w:pPr>
+    </w:p>
+    <w:p>
+      <w:pPr>
+        <w:ind w:left="720"/>
+        <w:rPr>
+          <w:i/>
+          <w:iCs/>
+          <w:sz w:val="20"/>
+          <w:szCs w:val="18"/>
+          <w:lang w:val="it-IT"/>
+        </w:rPr>
+      </w:pPr>
     </w:p>
     <w:p>
       <w:pPr>
@@ -6891,6 +7002,7 @@
   </w:compat>
   <w:rsids>
     <w:rsidRoot w:val="007E3706"/>
+    <w:rsid w:val="00027471"/>
     <w:rsid w:val="002A3B18"/>
     <w:rsid w:val="002D47AE"/>
     <w:rsid w:val="007E3706"/>

</xml_diff>

<commit_message>
Completed the document of requirements
</commit_message>
<xml_diff>
--- a/AnalisiRequisiti.docx
+++ b/AnalisiRequisiti.docx
@@ -610,12 +610,14 @@
         </w:rPr>
         <w:t>“</w:t>
       </w:r>
+      <w:proofErr w:type="spellStart"/>
       <w:r>
         <w:rPr>
           <w:lang w:val="it-IT"/>
         </w:rPr>
         <w:t>NomadBees</w:t>
       </w:r>
+      <w:proofErr w:type="spellEnd"/>
       <w:r>
         <w:rPr>
           <w:i/>
@@ -698,7 +700,21 @@
         <w:rPr>
           <w:lang w:val="it-IT"/>
         </w:rPr>
-        <w:t>Design e mockup del Front-End;</w:t>
+        <w:t xml:space="preserve">Design e </w:t>
+      </w:r>
+      <w:proofErr w:type="spellStart"/>
+      <w:r>
+        <w:rPr>
+          <w:lang w:val="it-IT"/>
+        </w:rPr>
+        <w:t>mockup</w:t>
+      </w:r>
+      <w:proofErr w:type="spellEnd"/>
+      <w:r>
+        <w:rPr>
+          <w:lang w:val="it-IT"/>
+        </w:rPr>
+        <w:t xml:space="preserve"> del Front-End;</w:t>
       </w:r>
     </w:p>
     <w:p>
@@ -1053,6 +1069,7 @@
         </w:rPr>
         <w:t xml:space="preserve">L’obiettivo di </w:t>
       </w:r>
+      <w:proofErr w:type="spellStart"/>
       <w:r>
         <w:rPr>
           <w:i/>
@@ -1061,6 +1078,7 @@
         </w:rPr>
         <w:t>NomadBees</w:t>
       </w:r>
+      <w:proofErr w:type="spellEnd"/>
       <w:r>
         <w:rPr>
           <w:i/>
@@ -2301,19 +2319,7 @@
         <w:rPr>
           <w:lang w:val="it-IT"/>
         </w:rPr>
-        <w:t xml:space="preserve">OB </w:t>
-      </w:r>
-      <w:r>
-        <w:rPr>
-          <w:lang w:val="it-IT"/>
-        </w:rPr>
-        <w:t>2</w:t>
-      </w:r>
-      <w:r>
-        <w:rPr>
-          <w:lang w:val="it-IT"/>
-        </w:rPr>
-        <w:t>).</w:t>
+        <w:t>OB 2).</w:t>
       </w:r>
     </w:p>
     <w:p>
@@ -3721,7 +3727,7 @@
         <w:rPr>
           <w:lang w:val="it-IT"/>
         </w:rPr>
-        <w:t>*:</w:t>
+        <w:t>;</w:t>
       </w:r>
     </w:p>
     <w:p>
@@ -3745,60 +3751,12 @@
     </w:p>
     <w:p>
       <w:pPr>
-        <w:rPr>
-          <w:i/>
-          <w:iCs/>
-          <w:sz w:val="20"/>
-          <w:szCs w:val="18"/>
-          <w:lang w:val="it-IT"/>
-        </w:rPr>
-      </w:pPr>
-      <w:r>
-        <w:rPr>
-          <w:i/>
-          <w:iCs/>
-          <w:sz w:val="20"/>
-          <w:szCs w:val="18"/>
-          <w:lang w:val="it-IT"/>
-        </w:rPr>
-        <w:t>*Per la realizzazione di questo requisito si potrebbero sfruttare anche alt</w:t>
-      </w:r>
-      <w:r>
-        <w:rPr>
-          <w:i/>
-          <w:iCs/>
-          <w:sz w:val="20"/>
-          <w:szCs w:val="18"/>
-          <w:lang w:val="it-IT"/>
-        </w:rPr>
-        <w:t>ri</w:t>
-      </w:r>
-      <w:r>
-        <w:rPr>
-          <w:i/>
-          <w:iCs/>
-          <w:sz w:val="20"/>
-          <w:szCs w:val="18"/>
-          <w:lang w:val="it-IT"/>
-        </w:rPr>
-        <w:t xml:space="preserve"> strumenti ti terze parti quali</w:t>
-      </w:r>
-      <w:r>
-        <w:rPr>
-          <w:lang w:val="it-IT"/>
-        </w:rPr>
-        <w:t xml:space="preserve"> </w:t>
-      </w:r>
-      <w:r>
-        <w:rPr>
-          <w:i/>
-          <w:iCs/>
-          <w:sz w:val="20"/>
-          <w:szCs w:val="18"/>
-          <w:lang w:val="it-IT"/>
-        </w:rPr>
-        <w:t>Foursquare o ArcGIS:</w:t>
-      </w:r>
+        <w:pStyle w:val="ListParagraph"/>
+        <w:ind w:left="360"/>
+        <w:rPr>
+          <w:lang w:val="it-IT"/>
+        </w:rPr>
+      </w:pPr>
     </w:p>
     <w:p>
       <w:pPr>
@@ -3963,7 +3921,7 @@
         <w:rPr>
           <w:lang w:val="it-IT"/>
         </w:rPr>
-        <w:t>*.</w:t>
+        <w:t>.</w:t>
       </w:r>
     </w:p>
     <w:p>
@@ -3981,6 +3939,24 @@
         <w:rPr>
           <w:lang w:val="it-IT"/>
         </w:rPr>
+        <w:t>Durante la selezione, verrà mostrata un’anteprima di ciascuna tappa su una mappa gestita da Google Maps.</w:t>
+      </w:r>
+    </w:p>
+    <w:p>
+      <w:pPr>
+        <w:pStyle w:val="ListParagraph"/>
+        <w:numPr>
+          <w:ilvl w:val="1"/>
+          <w:numId w:val="12"/>
+        </w:numPr>
+        <w:rPr>
+          <w:lang w:val="it-IT"/>
+        </w:rPr>
+      </w:pPr>
+      <w:r>
+        <w:rPr>
+          <w:lang w:val="it-IT"/>
+        </w:rPr>
         <w:t>Il contenuto può avere una descrizione contente al massimo 1000 caratteri.</w:t>
       </w:r>
     </w:p>
@@ -3995,60 +3971,6 @@
           <w:lang w:val="it-IT"/>
         </w:rPr>
       </w:pPr>
-      <w:r>
-        <w:rPr>
-          <w:i/>
-          <w:iCs/>
-          <w:sz w:val="20"/>
-          <w:szCs w:val="18"/>
-          <w:lang w:val="it-IT"/>
-        </w:rPr>
-        <w:t>*</w:t>
-      </w:r>
-      <w:r>
-        <w:rPr>
-          <w:i/>
-          <w:iCs/>
-          <w:sz w:val="20"/>
-          <w:szCs w:val="18"/>
-          <w:lang w:val="it-IT"/>
-        </w:rPr>
-        <w:t>Si veda nota RNF 9</w:t>
-      </w:r>
-      <w:r>
-        <w:rPr>
-          <w:i/>
-          <w:iCs/>
-          <w:sz w:val="20"/>
-          <w:szCs w:val="18"/>
-          <w:lang w:val="it-IT"/>
-        </w:rPr>
-        <w:t>.1</w:t>
-      </w:r>
-    </w:p>
-    <w:p>
-      <w:pPr>
-        <w:ind w:left="720"/>
-        <w:rPr>
-          <w:i/>
-          <w:iCs/>
-          <w:sz w:val="20"/>
-          <w:szCs w:val="18"/>
-          <w:lang w:val="it-IT"/>
-        </w:rPr>
-      </w:pPr>
-    </w:p>
-    <w:p>
-      <w:pPr>
-        <w:ind w:left="720"/>
-        <w:rPr>
-          <w:i/>
-          <w:iCs/>
-          <w:sz w:val="20"/>
-          <w:szCs w:val="18"/>
-          <w:lang w:val="it-IT"/>
-        </w:rPr>
-      </w:pPr>
     </w:p>
     <w:p>
       <w:pPr>
@@ -4082,33 +4004,1125 @@
     </w:p>
     <w:p>
       <w:pPr>
+        <w:rPr>
+          <w:lang w:val="it-IT"/>
+        </w:rPr>
+      </w:pPr>
+    </w:p>
+    <w:p>
+      <w:pPr>
+        <w:rPr>
+          <w:lang w:val="it-IT"/>
+        </w:rPr>
+      </w:pPr>
+    </w:p>
+    <w:p>
+      <w:pPr>
+        <w:rPr>
+          <w:lang w:val="it-IT"/>
+        </w:rPr>
+      </w:pPr>
+    </w:p>
+    <w:p>
+      <w:pPr>
+        <w:rPr>
+          <w:lang w:val="it-IT"/>
+        </w:rPr>
+      </w:pPr>
+    </w:p>
+    <w:p>
+      <w:pPr>
+        <w:pStyle w:val="Heading1"/>
+        <w:rPr>
+          <w:lang w:val="it-IT"/>
+        </w:rPr>
+      </w:pPr>
+      <w:r>
+        <w:rPr>
+          <w:lang w:val="it-IT"/>
+        </w:rPr>
+        <w:lastRenderedPageBreak/>
+        <w:t>Front-end</w:t>
+      </w:r>
+    </w:p>
+    <w:p>
+      <w:pPr>
+        <w:rPr>
+          <w:lang w:val="it-IT"/>
+        </w:rPr>
+      </w:pPr>
+    </w:p>
+    <w:p>
+      <w:pPr>
+        <w:rPr>
+          <w:lang w:val="it-IT"/>
+        </w:rPr>
+      </w:pPr>
+      <w:r>
+        <w:rPr>
+          <w:lang w:val="it-IT"/>
+        </w:rPr>
+        <w:t xml:space="preserve">Nella seguente sezione viene descritto il front-end del sito attraverso un </w:t>
+      </w:r>
+      <w:proofErr w:type="spellStart"/>
+      <w:r>
+        <w:rPr>
+          <w:lang w:val="it-IT"/>
+        </w:rPr>
+        <w:t>mock</w:t>
+      </w:r>
+      <w:proofErr w:type="spellEnd"/>
+      <w:r>
+        <w:rPr>
+          <w:lang w:val="it-IT"/>
+        </w:rPr>
+        <w:t>-up.</w:t>
+      </w:r>
+    </w:p>
+    <w:p>
+      <w:pPr>
+        <w:rPr>
+          <w:lang w:val="it-IT"/>
+        </w:rPr>
+      </w:pPr>
+    </w:p>
+    <w:p>
+      <w:pPr>
+        <w:pStyle w:val="Heading2"/>
+        <w:rPr>
+          <w:lang w:val="it-IT"/>
+        </w:rPr>
+      </w:pPr>
+      <w:r>
+        <w:rPr>
+          <w:lang w:val="it-IT"/>
+        </w:rPr>
+        <w:t>Homepage</w:t>
+      </w:r>
+    </w:p>
+    <w:p>
+      <w:pPr>
+        <w:rPr>
+          <w:lang w:val="it-IT"/>
+        </w:rPr>
+      </w:pPr>
+    </w:p>
+    <w:p>
+      <w:pPr>
+        <w:rPr>
+          <w:lang w:val="it-IT"/>
+        </w:rPr>
+      </w:pPr>
+      <w:r>
+        <w:rPr>
+          <w:noProof/>
+        </w:rPr>
+        <w:drawing>
+          <wp:anchor distT="0" distB="0" distL="114300" distR="114300" simplePos="0" relativeHeight="251661312" behindDoc="1" locked="0" layoutInCell="1" allowOverlap="1" wp14:anchorId="12DF1950" wp14:editId="293C1284">
+            <wp:simplePos x="0" y="0"/>
+            <wp:positionH relativeFrom="column">
+              <wp:posOffset>2886075</wp:posOffset>
+            </wp:positionH>
+            <wp:positionV relativeFrom="paragraph">
+              <wp:posOffset>19685</wp:posOffset>
+            </wp:positionV>
+            <wp:extent cx="3236595" cy="2265045"/>
+            <wp:effectExtent l="0" t="0" r="1905" b="1905"/>
+            <wp:wrapSquare wrapText="bothSides"/>
+            <wp:docPr id="3" name="Picture 3" descr="Chart, funnel chart&#10;&#10;Description automatically generated"/>
+            <wp:cNvGraphicFramePr>
+              <a:graphicFrameLocks xmlns:a="http://schemas.openxmlformats.org/drawingml/2006/main" noChangeAspect="1"/>
+            </wp:cNvGraphicFramePr>
+            <a:graphic xmlns:a="http://schemas.openxmlformats.org/drawingml/2006/main">
+              <a:graphicData uri="http://schemas.openxmlformats.org/drawingml/2006/picture">
+                <pic:pic xmlns:pic="http://schemas.openxmlformats.org/drawingml/2006/picture">
+                  <pic:nvPicPr>
+                    <pic:cNvPr id="3" name="Picture 3" descr="Chart, funnel chart&#10;&#10;Description automatically generated"/>
+                    <pic:cNvPicPr>
+                      <a:picLocks noChangeAspect="1" noChangeArrowheads="1"/>
+                    </pic:cNvPicPr>
+                  </pic:nvPicPr>
+                  <pic:blipFill>
+                    <a:blip r:embed="rId13" cstate="print">
+                      <a:extLst>
+                        <a:ext uri="{28A0092B-C50C-407E-A947-70E740481C1C}">
+                          <a14:useLocalDpi xmlns:a14="http://schemas.microsoft.com/office/drawing/2010/main" val="0"/>
+                        </a:ext>
+                      </a:extLst>
+                    </a:blip>
+                    <a:srcRect/>
+                    <a:stretch>
+                      <a:fillRect/>
+                    </a:stretch>
+                  </pic:blipFill>
+                  <pic:spPr bwMode="auto">
+                    <a:xfrm>
+                      <a:off x="0" y="0"/>
+                      <a:ext cx="3236595" cy="2265045"/>
+                    </a:xfrm>
+                    <a:prstGeom prst="rect">
+                      <a:avLst/>
+                    </a:prstGeom>
+                    <a:noFill/>
+                    <a:ln>
+                      <a:noFill/>
+                    </a:ln>
+                  </pic:spPr>
+                </pic:pic>
+              </a:graphicData>
+            </a:graphic>
+            <wp14:sizeRelH relativeFrom="margin">
+              <wp14:pctWidth>0</wp14:pctWidth>
+            </wp14:sizeRelH>
+            <wp14:sizeRelV relativeFrom="margin">
+              <wp14:pctHeight>0</wp14:pctHeight>
+            </wp14:sizeRelV>
+          </wp:anchor>
+        </w:drawing>
+      </w:r>
+      <w:r>
+        <w:rPr>
+          <w:lang w:val="it-IT"/>
+        </w:rPr>
+        <w:t>Il sito presenterà all'utente una schermata 'home', conterrà al centro dello schermo una barra di ricerca, in cui poter digitare il nome della zona in cui ricercare con, al suo fianco, un menù a tendina da cui selezionare la lunghezza desiderata tra diverse fasce. Al di sotto della barra di ricerca verrà presentata inizialmente una selezione di viaggi consigliati, che verrà sostituita dai risultati della ricerca dell'utente.</w:t>
+      </w:r>
+    </w:p>
+    <w:p>
+      <w:pPr>
+        <w:rPr>
+          <w:lang w:val="it-IT"/>
+        </w:rPr>
+      </w:pPr>
+      <w:r>
+        <w:rPr>
+          <w:lang w:val="it-IT"/>
+        </w:rPr>
+        <w:t xml:space="preserve"> </w:t>
+      </w:r>
+      <w:r>
+        <w:rPr>
+          <w:lang w:val="it-IT"/>
+        </w:rPr>
+        <w:t>Inoltre, in alto, a fianco del nome e logo del sito, saranno presenti una serie di link (sotto forma di testo o icone) che condurranno l'utente alle altre sezioni del sito, descritte in seguito</w:t>
+      </w:r>
+      <w:r>
+        <w:rPr>
+          <w:lang w:val="it-IT"/>
+        </w:rPr>
+        <w:t>.</w:t>
+      </w:r>
+    </w:p>
+    <w:p>
+      <w:pPr>
+        <w:rPr>
+          <w:lang w:val="it-IT"/>
+        </w:rPr>
+      </w:pPr>
+    </w:p>
+    <w:p>
+      <w:pPr>
+        <w:rPr>
+          <w:lang w:val="it-IT"/>
+        </w:rPr>
+      </w:pPr>
+    </w:p>
+    <w:p>
+      <w:pPr>
+        <w:rPr>
+          <w:rStyle w:val="Heading2Char"/>
+          <w:lang w:val="it-IT"/>
+        </w:rPr>
+      </w:pPr>
+      <w:r>
+        <w:rPr>
+          <w:rStyle w:val="Heading2Char"/>
+          <w:lang w:val="it-IT"/>
+        </w:rPr>
+        <w:t>Seguiti</w:t>
+      </w:r>
+    </w:p>
+    <w:p>
+      <w:pPr>
+        <w:rPr>
+          <w:rStyle w:val="Heading2Char"/>
+          <w:lang w:val="it-IT"/>
+        </w:rPr>
+      </w:pPr>
+    </w:p>
+    <w:p>
+      <w:pPr>
+        <w:rPr>
+          <w:lang w:val="it-IT"/>
+        </w:rPr>
+      </w:pPr>
+      <w:r>
+        <w:rPr>
+          <w:noProof/>
+        </w:rPr>
+        <w:drawing>
+          <wp:anchor distT="0" distB="0" distL="114300" distR="114300" simplePos="0" relativeHeight="251662336" behindDoc="0" locked="0" layoutInCell="1" allowOverlap="1" wp14:anchorId="23FBBCF6" wp14:editId="4C5FF973">
+            <wp:simplePos x="0" y="0"/>
+            <wp:positionH relativeFrom="column">
+              <wp:posOffset>2983230</wp:posOffset>
+            </wp:positionH>
+            <wp:positionV relativeFrom="paragraph">
+              <wp:posOffset>76200</wp:posOffset>
+            </wp:positionV>
+            <wp:extent cx="2994660" cy="1811655"/>
+            <wp:effectExtent l="0" t="0" r="0" b="0"/>
+            <wp:wrapThrough wrapText="bothSides">
+              <wp:wrapPolygon edited="0">
+                <wp:start x="0" y="0"/>
+                <wp:lineTo x="0" y="21350"/>
+                <wp:lineTo x="21435" y="21350"/>
+                <wp:lineTo x="21435" y="0"/>
+                <wp:lineTo x="0" y="0"/>
+              </wp:wrapPolygon>
+            </wp:wrapThrough>
+            <wp:docPr id="4" name="Picture 4" descr="A picture containing chart&#10;&#10;Description automatically generated"/>
+            <wp:cNvGraphicFramePr>
+              <a:graphicFrameLocks xmlns:a="http://schemas.openxmlformats.org/drawingml/2006/main" noChangeAspect="1"/>
+            </wp:cNvGraphicFramePr>
+            <a:graphic xmlns:a="http://schemas.openxmlformats.org/drawingml/2006/main">
+              <a:graphicData uri="http://schemas.openxmlformats.org/drawingml/2006/picture">
+                <pic:pic xmlns:pic="http://schemas.openxmlformats.org/drawingml/2006/picture">
+                  <pic:nvPicPr>
+                    <pic:cNvPr id="4" name="Picture 4" descr="A picture containing chart&#10;&#10;Description automatically generated"/>
+                    <pic:cNvPicPr>
+                      <a:picLocks noChangeAspect="1" noChangeArrowheads="1"/>
+                    </pic:cNvPicPr>
+                  </pic:nvPicPr>
+                  <pic:blipFill>
+                    <a:blip r:embed="rId14" cstate="print">
+                      <a:extLst>
+                        <a:ext uri="{28A0092B-C50C-407E-A947-70E740481C1C}">
+                          <a14:useLocalDpi xmlns:a14="http://schemas.microsoft.com/office/drawing/2010/main" val="0"/>
+                        </a:ext>
+                      </a:extLst>
+                    </a:blip>
+                    <a:srcRect/>
+                    <a:stretch>
+                      <a:fillRect/>
+                    </a:stretch>
+                  </pic:blipFill>
+                  <pic:spPr bwMode="auto">
+                    <a:xfrm>
+                      <a:off x="0" y="0"/>
+                      <a:ext cx="2994660" cy="1811655"/>
+                    </a:xfrm>
+                    <a:prstGeom prst="rect">
+                      <a:avLst/>
+                    </a:prstGeom>
+                    <a:noFill/>
+                    <a:ln>
+                      <a:noFill/>
+                    </a:ln>
+                  </pic:spPr>
+                </pic:pic>
+              </a:graphicData>
+            </a:graphic>
+            <wp14:sizeRelH relativeFrom="margin">
+              <wp14:pctWidth>0</wp14:pctWidth>
+            </wp14:sizeRelH>
+            <wp14:sizeRelV relativeFrom="margin">
+              <wp14:pctHeight>0</wp14:pctHeight>
+            </wp14:sizeRelV>
+          </wp:anchor>
+        </w:drawing>
+      </w:r>
+      <w:r>
+        <w:rPr>
+          <w:lang w:val="it-IT"/>
+        </w:rPr>
+        <w:t>La maggior parte della pagina sarà dedicata a mostrare all'utente una lista composta da ciascun profilo seguito ed il proprio ultimo post.</w:t>
+      </w:r>
+    </w:p>
+    <w:p>
+      <w:pPr>
+        <w:rPr>
+          <w:lang w:val="it-IT"/>
+        </w:rPr>
+      </w:pPr>
+      <w:r>
+        <w:rPr>
+          <w:lang w:val="it-IT"/>
+        </w:rPr>
+        <w:t>Sopra a questa lista  saranno dei cerchi contenenti le foto profilo dei profili seguiti; selezionando uno di questi profili, la lista di viaggi mostrerà tutti i post appartenenti ad esso.</w:t>
+      </w:r>
+    </w:p>
+    <w:p>
+      <w:pPr>
+        <w:rPr>
+          <w:lang w:val="it-IT"/>
+        </w:rPr>
+      </w:pPr>
+      <w:r>
+        <w:rPr>
+          <w:lang w:val="it-IT"/>
+        </w:rPr>
+        <w:t>Selezionando l'ultimo a destra di questi cerchi sarà possibile cercare un altro utente non seguito. Una volta trovato la lista dei suoi post verrà mostrata come sopra e, selezionando di nuovo lo stesso cerchio, sarà possibile confermare di voler seguire questo utente o cancellare e visualizzare nuovamente i post dei propri amici nella lista</w:t>
+      </w:r>
+    </w:p>
+    <w:p>
+      <w:pPr>
+        <w:rPr>
+          <w:lang w:val="it-IT"/>
+        </w:rPr>
+      </w:pPr>
+    </w:p>
+    <w:p>
+      <w:pPr>
+        <w:pStyle w:val="Heading2"/>
+        <w:rPr>
+          <w:lang w:val="it-IT"/>
+        </w:rPr>
+      </w:pPr>
+      <w:r>
+        <w:rPr>
+          <w:lang w:val="it-IT"/>
+        </w:rPr>
+        <w:t>Crea</w:t>
+      </w:r>
+    </w:p>
+    <w:p>
+      <w:pPr>
+        <w:rPr>
+          <w:lang w:val="it-IT"/>
+        </w:rPr>
+      </w:pPr>
+    </w:p>
+    <w:p>
+      <w:pPr>
+        <w:rPr>
+          <w:lang w:val="it-IT"/>
+        </w:rPr>
+      </w:pPr>
+      <w:r>
+        <w:rPr>
+          <w:noProof/>
+        </w:rPr>
+        <w:drawing>
+          <wp:anchor distT="0" distB="0" distL="114300" distR="114300" simplePos="0" relativeHeight="251663360" behindDoc="0" locked="0" layoutInCell="1" allowOverlap="1" wp14:anchorId="7CA9E768" wp14:editId="3FB1B14C">
+            <wp:simplePos x="0" y="0"/>
+            <wp:positionH relativeFrom="column">
+              <wp:posOffset>3080385</wp:posOffset>
+            </wp:positionH>
+            <wp:positionV relativeFrom="paragraph">
+              <wp:posOffset>27305</wp:posOffset>
+            </wp:positionV>
+            <wp:extent cx="2994660" cy="2122805"/>
+            <wp:effectExtent l="0" t="0" r="0" b="0"/>
+            <wp:wrapThrough wrapText="bothSides">
+              <wp:wrapPolygon edited="0">
+                <wp:start x="0" y="0"/>
+                <wp:lineTo x="0" y="21322"/>
+                <wp:lineTo x="21435" y="21322"/>
+                <wp:lineTo x="21435" y="0"/>
+                <wp:lineTo x="0" y="0"/>
+              </wp:wrapPolygon>
+            </wp:wrapThrough>
+            <wp:docPr id="8" name="Picture 8" descr="Graphical user interface&#10;&#10;Description automatically generated with medium confidence"/>
+            <wp:cNvGraphicFramePr>
+              <a:graphicFrameLocks xmlns:a="http://schemas.openxmlformats.org/drawingml/2006/main" noChangeAspect="1"/>
+            </wp:cNvGraphicFramePr>
+            <a:graphic xmlns:a="http://schemas.openxmlformats.org/drawingml/2006/main">
+              <a:graphicData uri="http://schemas.openxmlformats.org/drawingml/2006/picture">
+                <pic:pic xmlns:pic="http://schemas.openxmlformats.org/drawingml/2006/picture">
+                  <pic:nvPicPr>
+                    <pic:cNvPr id="8" name="Picture 8" descr="Graphical user interface&#10;&#10;Description automatically generated with medium confidence"/>
+                    <pic:cNvPicPr>
+                      <a:picLocks noChangeAspect="1" noChangeArrowheads="1"/>
+                    </pic:cNvPicPr>
+                  </pic:nvPicPr>
+                  <pic:blipFill>
+                    <a:blip r:embed="rId15" cstate="print">
+                      <a:extLst>
+                        <a:ext uri="{28A0092B-C50C-407E-A947-70E740481C1C}">
+                          <a14:useLocalDpi xmlns:a14="http://schemas.microsoft.com/office/drawing/2010/main" val="0"/>
+                        </a:ext>
+                      </a:extLst>
+                    </a:blip>
+                    <a:srcRect/>
+                    <a:stretch>
+                      <a:fillRect/>
+                    </a:stretch>
+                  </pic:blipFill>
+                  <pic:spPr bwMode="auto">
+                    <a:xfrm>
+                      <a:off x="0" y="0"/>
+                      <a:ext cx="2994660" cy="2122805"/>
+                    </a:xfrm>
+                    <a:prstGeom prst="rect">
+                      <a:avLst/>
+                    </a:prstGeom>
+                    <a:noFill/>
+                    <a:ln>
+                      <a:noFill/>
+                    </a:ln>
+                  </pic:spPr>
+                </pic:pic>
+              </a:graphicData>
+            </a:graphic>
+            <wp14:sizeRelH relativeFrom="margin">
+              <wp14:pctWidth>0</wp14:pctWidth>
+            </wp14:sizeRelH>
+            <wp14:sizeRelV relativeFrom="margin">
+              <wp14:pctHeight>0</wp14:pctHeight>
+            </wp14:sizeRelV>
+          </wp:anchor>
+        </w:drawing>
+      </w:r>
+      <w:r>
+        <w:rPr>
+          <w:lang w:val="it-IT"/>
+        </w:rPr>
+        <w:t>Questa schermata permette agli utenti di comporre il proprio viaggio, selezionando ciascuna tappa da una barra di ricerca; una volta confermata una tappa, essa sostituisce la barra di ricerca nell'interfaccia, mentre la barra di ricerca viene spostata sotto di essa, in modo da aggiungere un'ulteriore tappa. Inoltre, a fianco delle tappe confermate, è presente un pulsante che permetta all'utente di allegare a ciascuna tappa un'immagine.</w:t>
+      </w:r>
+    </w:p>
+    <w:p>
+      <w:pPr>
+        <w:rPr>
+          <w:lang w:val="it-IT"/>
+        </w:rPr>
+      </w:pPr>
+      <w:r>
+        <w:rPr>
+          <w:lang w:val="it-IT"/>
+        </w:rPr>
+        <w:t>Sulla destra della pagina compare una mappa, che mostra l'anteprima delle tappe man mano che vengono inserite e confermate.</w:t>
+      </w:r>
+    </w:p>
+    <w:p>
+      <w:pPr>
+        <w:rPr>
+          <w:lang w:val="it-IT"/>
+        </w:rPr>
+      </w:pPr>
+    </w:p>
+    <w:p>
+      <w:pPr>
+        <w:rPr>
+          <w:lang w:val="it-IT"/>
+        </w:rPr>
+      </w:pPr>
+    </w:p>
+    <w:p>
+      <w:pPr>
+        <w:rPr>
+          <w:lang w:val="it-IT"/>
+        </w:rPr>
+      </w:pPr>
+    </w:p>
+    <w:p>
+      <w:pPr>
+        <w:pStyle w:val="Heading2"/>
+        <w:rPr>
+          <w:lang w:val="it-IT"/>
+        </w:rPr>
+      </w:pPr>
+      <w:r>
+        <w:rPr>
+          <w:lang w:val="it-IT"/>
+        </w:rPr>
+        <w:t>Profilo</w:t>
+      </w:r>
+    </w:p>
+    <w:p>
+      <w:pPr>
+        <w:rPr>
+          <w:lang w:val="it-IT"/>
+        </w:rPr>
+      </w:pPr>
+    </w:p>
+    <w:p>
+      <w:pPr>
+        <w:rPr>
+          <w:lang w:val="it-IT"/>
+        </w:rPr>
+      </w:pPr>
+      <w:r>
+        <w:rPr>
+          <w:noProof/>
+        </w:rPr>
+        <w:drawing>
+          <wp:anchor distT="0" distB="0" distL="114300" distR="114300" simplePos="0" relativeHeight="251664384" behindDoc="0" locked="0" layoutInCell="1" allowOverlap="1" wp14:anchorId="2BA00F32" wp14:editId="41CBF74D">
+            <wp:simplePos x="0" y="0"/>
+            <wp:positionH relativeFrom="column">
+              <wp:posOffset>3311525</wp:posOffset>
+            </wp:positionH>
+            <wp:positionV relativeFrom="paragraph">
+              <wp:posOffset>46355</wp:posOffset>
+            </wp:positionV>
+            <wp:extent cx="2811780" cy="1971675"/>
+            <wp:effectExtent l="0" t="0" r="7620" b="9525"/>
+            <wp:wrapThrough wrapText="bothSides">
+              <wp:wrapPolygon edited="0">
+                <wp:start x="0" y="0"/>
+                <wp:lineTo x="0" y="21496"/>
+                <wp:lineTo x="21512" y="21496"/>
+                <wp:lineTo x="21512" y="0"/>
+                <wp:lineTo x="0" y="0"/>
+              </wp:wrapPolygon>
+            </wp:wrapThrough>
+            <wp:docPr id="9" name="Picture 9" descr="Graphical user interface&#10;&#10;Description automatically generated"/>
+            <wp:cNvGraphicFramePr>
+              <a:graphicFrameLocks xmlns:a="http://schemas.openxmlformats.org/drawingml/2006/main" noChangeAspect="1"/>
+            </wp:cNvGraphicFramePr>
+            <a:graphic xmlns:a="http://schemas.openxmlformats.org/drawingml/2006/main">
+              <a:graphicData uri="http://schemas.openxmlformats.org/drawingml/2006/picture">
+                <pic:pic xmlns:pic="http://schemas.openxmlformats.org/drawingml/2006/picture">
+                  <pic:nvPicPr>
+                    <pic:cNvPr id="9" name="Picture 9" descr="Graphical user interface&#10;&#10;Description automatically generated"/>
+                    <pic:cNvPicPr>
+                      <a:picLocks noChangeAspect="1" noChangeArrowheads="1"/>
+                    </pic:cNvPicPr>
+                  </pic:nvPicPr>
+                  <pic:blipFill rotWithShape="1">
+                    <a:blip r:embed="rId16" cstate="print">
+                      <a:extLst>
+                        <a:ext uri="{28A0092B-C50C-407E-A947-70E740481C1C}">
+                          <a14:useLocalDpi xmlns:a14="http://schemas.microsoft.com/office/drawing/2010/main" val="0"/>
+                        </a:ext>
+                      </a:extLst>
+                    </a:blip>
+                    <a:srcRect t="1710" b="-1"/>
+                    <a:stretch/>
+                  </pic:blipFill>
+                  <pic:spPr bwMode="auto">
+                    <a:xfrm>
+                      <a:off x="0" y="0"/>
+                      <a:ext cx="2811780" cy="1971675"/>
+                    </a:xfrm>
+                    <a:prstGeom prst="rect">
+                      <a:avLst/>
+                    </a:prstGeom>
+                    <a:noFill/>
+                    <a:ln>
+                      <a:noFill/>
+                    </a:ln>
+                    <a:extLst>
+                      <a:ext uri="{53640926-AAD7-44D8-BBD7-CCE9431645EC}">
+                        <a14:shadowObscured xmlns:a14="http://schemas.microsoft.com/office/drawing/2010/main"/>
+                      </a:ext>
+                    </a:extLst>
+                  </pic:spPr>
+                </pic:pic>
+              </a:graphicData>
+            </a:graphic>
+            <wp14:sizeRelH relativeFrom="margin">
+              <wp14:pctWidth>0</wp14:pctWidth>
+            </wp14:sizeRelH>
+            <wp14:sizeRelV relativeFrom="margin">
+              <wp14:pctHeight>0</wp14:pctHeight>
+            </wp14:sizeRelV>
+          </wp:anchor>
+        </w:drawing>
+      </w:r>
+      <w:r>
+        <w:rPr>
+          <w:lang w:val="it-IT"/>
+        </w:rPr>
+        <w:t>La schermata 'profilo' conterrà sulla sinistra la foto profilo e l'username dell'utente, seguiti da un pulsante dedicato alla modifica delle due. Inoltre, accanto a questa sezione, sarà presente la lista di tutti i post dell'utente</w:t>
+      </w:r>
+      <w:r>
+        <w:rPr>
+          <w:lang w:val="it-IT"/>
+        </w:rPr>
+        <w:t xml:space="preserve"> </w:t>
+      </w:r>
+      <w:r>
+        <w:rPr>
+          <w:lang w:val="it-IT"/>
+        </w:rPr>
+        <w:t>.</w:t>
+      </w:r>
+    </w:p>
+    <w:p>
+      <w:pPr>
+        <w:rPr>
+          <w:lang w:val="it-IT"/>
+        </w:rPr>
+      </w:pPr>
+    </w:p>
+    <w:p>
+      <w:pPr>
+        <w:ind w:left="708"/>
+        <w:rPr>
+          <w:lang w:val="it-IT"/>
+        </w:rPr>
+      </w:pPr>
+    </w:p>
+    <w:p>
+      <w:pPr>
+        <w:ind w:left="708"/>
+        <w:rPr>
+          <w:lang w:val="it-IT"/>
+        </w:rPr>
+      </w:pPr>
+    </w:p>
+    <w:p>
+      <w:pPr>
+        <w:ind w:left="708"/>
+        <w:rPr>
+          <w:lang w:val="it-IT"/>
+        </w:rPr>
+      </w:pPr>
+    </w:p>
+    <w:p>
+      <w:pPr>
+        <w:ind w:left="708"/>
+        <w:rPr>
+          <w:lang w:val="it-IT"/>
+        </w:rPr>
+      </w:pPr>
+    </w:p>
+    <w:p>
+      <w:pPr>
+        <w:ind w:left="708"/>
+        <w:rPr>
+          <w:lang w:val="it-IT"/>
+        </w:rPr>
+      </w:pPr>
+    </w:p>
+    <w:p>
+      <w:pPr>
+        <w:ind w:left="708"/>
+        <w:rPr>
+          <w:lang w:val="it-IT"/>
+        </w:rPr>
+      </w:pPr>
+    </w:p>
+    <w:p>
+      <w:pPr>
+        <w:ind w:left="708"/>
+        <w:rPr>
+          <w:lang w:val="it-IT"/>
+        </w:rPr>
+      </w:pPr>
+    </w:p>
+    <w:p>
+      <w:pPr>
+        <w:ind w:left="708"/>
+        <w:rPr>
+          <w:lang w:val="it-IT"/>
+        </w:rPr>
+      </w:pPr>
+    </w:p>
+    <w:p>
+      <w:pPr>
+        <w:pStyle w:val="Heading1"/>
+        <w:rPr>
+          <w:lang w:val="it-IT"/>
+        </w:rPr>
+      </w:pPr>
+      <w:r>
+        <w:rPr>
+          <w:lang w:val="it-IT"/>
+        </w:rPr>
+        <w:lastRenderedPageBreak/>
+        <w:t>Back-end</w:t>
+      </w:r>
+    </w:p>
+    <w:p>
+      <w:pPr>
+        <w:rPr>
+          <w:lang w:val="it-IT"/>
+        </w:rPr>
+      </w:pPr>
+    </w:p>
+    <w:p>
+      <w:pPr>
+        <w:rPr>
+          <w:lang w:val="it-IT"/>
+        </w:rPr>
+      </w:pPr>
+    </w:p>
+    <w:p>
+      <w:pPr>
+        <w:rPr>
+          <w:lang w:val="it-IT"/>
+        </w:rPr>
+      </w:pPr>
+      <w:r>
+        <w:rPr>
+          <w:lang w:val="it-IT"/>
+        </w:rPr>
+        <w:t>Nel presente capitolo vengono riportati i sistemi esterni con cui il sistema dovrà interfacciarsi per poter funzionare ed una loro descrizione.</w:t>
+      </w:r>
+    </w:p>
+    <w:p>
+      <w:pPr>
+        <w:rPr>
+          <w:lang w:val="it-IT"/>
+        </w:rPr>
+      </w:pPr>
+    </w:p>
+    <w:p>
+      <w:pPr>
+        <w:rPr>
+          <w:lang w:val="it-IT"/>
+        </w:rPr>
+      </w:pPr>
+      <w:r>
+        <w:rPr>
+          <w:lang w:val="it-IT"/>
+        </w:rPr>
+        <w:t>Il sistema dovrà interfacciarsi con:</w:t>
+      </w:r>
+    </w:p>
+    <w:p>
+      <w:pPr>
+        <w:rPr>
+          <w:lang w:val="it-IT"/>
+        </w:rPr>
+      </w:pPr>
+      <w:r>
+        <w:rPr>
+          <w:lang w:val="it-IT"/>
+        </w:rPr>
+        <w:t>- Google Maps</w:t>
+      </w:r>
+    </w:p>
+    <w:p>
+      <w:pPr>
+        <w:rPr>
+          <w:lang w:val="it-IT"/>
+        </w:rPr>
+      </w:pPr>
+      <w:r>
+        <w:rPr>
+          <w:noProof/>
+        </w:rPr>
+        <w:drawing>
+          <wp:anchor distT="0" distB="0" distL="114300" distR="114300" simplePos="0" relativeHeight="251665408" behindDoc="0" locked="0" layoutInCell="1" allowOverlap="1" wp14:anchorId="58D2BB89" wp14:editId="68D9A148">
+            <wp:simplePos x="0" y="0"/>
+            <wp:positionH relativeFrom="column">
+              <wp:posOffset>695960</wp:posOffset>
+            </wp:positionH>
+            <wp:positionV relativeFrom="paragraph">
+              <wp:posOffset>257175</wp:posOffset>
+            </wp:positionV>
+            <wp:extent cx="4801870" cy="2660015"/>
+            <wp:effectExtent l="0" t="0" r="0" b="0"/>
+            <wp:wrapTopAndBottom/>
+            <wp:docPr id="10" name="Picture 10" descr="Diagram&#10;&#10;Description automatically generated with medium confidence"/>
+            <wp:cNvGraphicFramePr>
+              <a:graphicFrameLocks xmlns:a="http://schemas.openxmlformats.org/drawingml/2006/main" noChangeAspect="1"/>
+            </wp:cNvGraphicFramePr>
+            <a:graphic xmlns:a="http://schemas.openxmlformats.org/drawingml/2006/main">
+              <a:graphicData uri="http://schemas.openxmlformats.org/drawingml/2006/picture">
+                <pic:pic xmlns:pic="http://schemas.openxmlformats.org/drawingml/2006/picture">
+                  <pic:nvPicPr>
+                    <pic:cNvPr id="10" name="Picture 10" descr="Diagram&#10;&#10;Description automatically generated with medium confidence"/>
+                    <pic:cNvPicPr>
+                      <a:picLocks noChangeAspect="1" noChangeArrowheads="1"/>
+                    </pic:cNvPicPr>
+                  </pic:nvPicPr>
+                  <pic:blipFill>
+                    <a:blip r:embed="rId17" cstate="print">
+                      <a:extLst>
+                        <a:ext uri="{28A0092B-C50C-407E-A947-70E740481C1C}">
+                          <a14:useLocalDpi xmlns:a14="http://schemas.microsoft.com/office/drawing/2010/main" val="0"/>
+                        </a:ext>
+                      </a:extLst>
+                    </a:blip>
+                    <a:srcRect/>
+                    <a:stretch>
+                      <a:fillRect/>
+                    </a:stretch>
+                  </pic:blipFill>
+                  <pic:spPr bwMode="auto">
+                    <a:xfrm>
+                      <a:off x="0" y="0"/>
+                      <a:ext cx="4801870" cy="2660015"/>
+                    </a:xfrm>
+                    <a:prstGeom prst="rect">
+                      <a:avLst/>
+                    </a:prstGeom>
+                    <a:noFill/>
+                    <a:ln>
+                      <a:noFill/>
+                    </a:ln>
+                  </pic:spPr>
+                </pic:pic>
+              </a:graphicData>
+            </a:graphic>
+          </wp:anchor>
+        </w:drawing>
+      </w:r>
+      <w:r>
+        <w:rPr>
+          <w:lang w:val="it-IT"/>
+        </w:rPr>
+        <w:t>- Database</w:t>
+      </w:r>
+    </w:p>
+    <w:p>
+      <w:pPr>
+        <w:rPr>
+          <w:lang w:val="it-IT"/>
+        </w:rPr>
+      </w:pPr>
+    </w:p>
+    <w:p>
+      <w:pPr>
+        <w:rPr>
+          <w:lang w:val="it-IT"/>
+        </w:rPr>
+      </w:pPr>
+    </w:p>
+    <w:p>
+      <w:pPr>
+        <w:pStyle w:val="Heading2"/>
+        <w:rPr>
+          <w:lang w:val="it-IT"/>
+        </w:rPr>
+      </w:pPr>
+      <w:r>
+        <w:rPr>
+          <w:lang w:val="it-IT"/>
+        </w:rPr>
+        <w:t>Google Maps</w:t>
+      </w:r>
+    </w:p>
+    <w:p>
+      <w:pPr>
+        <w:rPr>
+          <w:lang w:val="it-IT"/>
+        </w:rPr>
+      </w:pPr>
+    </w:p>
+    <w:p>
+      <w:pPr>
+        <w:rPr>
+          <w:lang w:val="it-IT"/>
+        </w:rPr>
+      </w:pPr>
+      <w:r>
+        <w:rPr>
+          <w:lang w:val="it-IT"/>
+        </w:rPr>
+        <w:t xml:space="preserve">Verranno implementate le API </w:t>
+      </w:r>
+      <w:proofErr w:type="spellStart"/>
+      <w:r>
+        <w:rPr>
+          <w:lang w:val="it-IT"/>
+        </w:rPr>
+        <w:t>Javascript</w:t>
+      </w:r>
+      <w:proofErr w:type="spellEnd"/>
+      <w:r>
+        <w:rPr>
+          <w:lang w:val="it-IT"/>
+        </w:rPr>
+        <w:t xml:space="preserve"> di Google Maps; le quali serviranno per le seguenti funzionalità del sistema:</w:t>
+      </w:r>
+    </w:p>
+    <w:p>
+      <w:pPr>
         <w:pStyle w:val="ListParagraph"/>
-        <w:ind w:left="360"/>
-        <w:rPr>
-          <w:lang w:val="it-IT"/>
-        </w:rPr>
-      </w:pPr>
-    </w:p>
-    <w:p>
-      <w:pPr>
-        <w:ind w:left="708"/>
-        <w:rPr>
-          <w:lang w:val="it-IT"/>
-        </w:rPr>
-      </w:pPr>
-    </w:p>
-    <w:p>
-      <w:pPr>
-        <w:ind w:left="708"/>
-        <w:rPr>
-          <w:lang w:val="it-IT"/>
-        </w:rPr>
-      </w:pPr>
+        <w:numPr>
+          <w:ilvl w:val="0"/>
+          <w:numId w:val="14"/>
+        </w:numPr>
+        <w:rPr>
+          <w:lang w:val="it-IT"/>
+        </w:rPr>
+      </w:pPr>
+      <w:r>
+        <w:rPr>
+          <w:lang w:val="it-IT"/>
+        </w:rPr>
+        <w:t>Selezionare una tappa per un viaggio</w:t>
+      </w:r>
+    </w:p>
+    <w:p>
+      <w:pPr>
+        <w:pStyle w:val="ListParagraph"/>
+        <w:numPr>
+          <w:ilvl w:val="0"/>
+          <w:numId w:val="14"/>
+        </w:numPr>
+        <w:rPr>
+          <w:lang w:val="it-IT"/>
+        </w:rPr>
+      </w:pPr>
+      <w:r>
+        <w:rPr>
+          <w:lang w:val="it-IT"/>
+        </w:rPr>
+        <w:t>Visualizzare la mappa di un viaggio, la quale avrà un pin per ogni tappa ed un collegamento tra le varie tappe</w:t>
+      </w:r>
+    </w:p>
+    <w:p>
+      <w:pPr>
+        <w:pStyle w:val="ListParagraph"/>
+        <w:numPr>
+          <w:ilvl w:val="0"/>
+          <w:numId w:val="14"/>
+        </w:numPr>
+        <w:rPr>
+          <w:lang w:val="it-IT"/>
+        </w:rPr>
+      </w:pPr>
+      <w:r>
+        <w:rPr>
+          <w:lang w:val="it-IT"/>
+        </w:rPr>
+        <w:t>Calcolare la lunghezza totale del viaggio in km</w:t>
+      </w:r>
+    </w:p>
+    <w:p>
+      <w:pPr>
+        <w:rPr>
+          <w:lang w:val="it-IT"/>
+        </w:rPr>
+      </w:pPr>
+    </w:p>
+    <w:p>
+      <w:pPr>
+        <w:rPr>
+          <w:lang w:val="it-IT"/>
+        </w:rPr>
+      </w:pPr>
+    </w:p>
+    <w:p>
+      <w:pPr>
+        <w:pStyle w:val="Heading2"/>
+        <w:rPr>
+          <w:lang w:val="it-IT"/>
+        </w:rPr>
+      </w:pPr>
+      <w:r>
+        <w:rPr>
+          <w:lang w:val="it-IT"/>
+        </w:rPr>
+        <w:lastRenderedPageBreak/>
+        <w:t>Database</w:t>
+      </w:r>
+    </w:p>
+    <w:p>
+      <w:pPr>
+        <w:rPr>
+          <w:lang w:val="it-IT"/>
+        </w:rPr>
+      </w:pPr>
+    </w:p>
+    <w:p>
+      <w:pPr>
+        <w:rPr>
+          <w:lang w:val="it-IT"/>
+        </w:rPr>
+      </w:pPr>
+      <w:r>
+        <w:rPr>
+          <w:lang w:val="it-IT"/>
+        </w:rPr>
+        <w:t>Il sistema si interfaccerà con il database per:</w:t>
+      </w:r>
+    </w:p>
+    <w:p>
+      <w:pPr>
+        <w:pStyle w:val="ListParagraph"/>
+        <w:numPr>
+          <w:ilvl w:val="0"/>
+          <w:numId w:val="15"/>
+        </w:numPr>
+        <w:rPr>
+          <w:lang w:val="it-IT"/>
+        </w:rPr>
+      </w:pPr>
+      <w:r>
+        <w:rPr>
+          <w:lang w:val="it-IT"/>
+        </w:rPr>
+        <w:t>Memorizzare le credenziali dei vari utenti</w:t>
+      </w:r>
+    </w:p>
+    <w:p>
+      <w:pPr>
+        <w:pStyle w:val="ListParagraph"/>
+        <w:numPr>
+          <w:ilvl w:val="0"/>
+          <w:numId w:val="15"/>
+        </w:numPr>
+        <w:rPr>
+          <w:lang w:val="it-IT"/>
+        </w:rPr>
+      </w:pPr>
+      <w:r>
+        <w:rPr>
+          <w:lang w:val="it-IT"/>
+        </w:rPr>
+        <w:t>Memorizzare tutti i viaggi pubblicati con le relative caratteristiche</w:t>
+      </w:r>
+    </w:p>
+    <w:p>
+      <w:pPr>
+        <w:rPr>
+          <w:lang w:val="it-IT"/>
+        </w:rPr>
+      </w:pPr>
+    </w:p>
+    <w:p>
+      <w:pPr>
+        <w:rPr>
+          <w:lang w:val="it-IT"/>
+        </w:rPr>
+      </w:pPr>
+      <w:r>
+        <w:rPr>
+          <w:lang w:val="it-IT"/>
+        </w:rPr>
+        <w:t xml:space="preserve">Il luogo di ciascuna tappa, grazie all’API di Google Maps, verrà salvato nel database in formato </w:t>
+      </w:r>
+      <w:proofErr w:type="spellStart"/>
+      <w:r>
+        <w:rPr>
+          <w:lang w:val="it-IT"/>
+        </w:rPr>
+        <w:t>json</w:t>
+      </w:r>
+      <w:proofErr w:type="spellEnd"/>
+      <w:r>
+        <w:rPr>
+          <w:lang w:val="it-IT"/>
+        </w:rPr>
+        <w:t xml:space="preserve">. Il file </w:t>
+      </w:r>
+      <w:proofErr w:type="spellStart"/>
+      <w:r>
+        <w:rPr>
+          <w:lang w:val="it-IT"/>
+        </w:rPr>
+        <w:t>json</w:t>
+      </w:r>
+      <w:proofErr w:type="spellEnd"/>
+      <w:r>
+        <w:rPr>
+          <w:lang w:val="it-IT"/>
+        </w:rPr>
+        <w:t xml:space="preserve"> verrà inoltre modificato, in modo da contenere il collegamento alla foto che è stata caricata dall’utente nella relativa tappa.</w:t>
+      </w:r>
+    </w:p>
+    <w:p>
+      <w:pPr>
+        <w:rPr>
+          <w:lang w:val="it-IT"/>
+        </w:rPr>
+      </w:pPr>
+      <w:r>
+        <w:rPr>
+          <w:lang w:val="it-IT"/>
+        </w:rPr>
+        <w:t>Ciò consentirà una più facile e veloce creazione della mappa nel momento in cui verrà visualizzato un post.</w:t>
+      </w:r>
     </w:p>
     <w:sectPr>
-      <w:headerReference w:type="default" r:id="rId13"/>
-      <w:footerReference w:type="default" r:id="rId14"/>
-      <w:headerReference w:type="first" r:id="rId15"/>
+      <w:headerReference w:type="default" r:id="rId18"/>
+      <w:footerReference w:type="default" r:id="rId19"/>
+      <w:headerReference w:type="first" r:id="rId20"/>
       <w:pgSz w:w="11906" w:h="16838"/>
       <w:pgMar w:top="1418" w:right="1134" w:bottom="1134" w:left="1134" w:header="709" w:footer="709" w:gutter="0"/>
       <w:pgBorders w:offsetFrom="page">
@@ -4427,6 +5441,7 @@
         </w:rPr>
       </w:sdtEndPr>
       <w:sdtContent>
+        <w:proofErr w:type="spellStart"/>
         <w:r>
           <w:rPr>
             <w:color w:val="44546A" w:themeColor="text2"/>
@@ -4434,6 +5449,7 @@
           </w:rPr>
           <w:t>NomadBees</w:t>
         </w:r>
+        <w:proofErr w:type="spellEnd"/>
       </w:sdtContent>
     </w:sdt>
     <w:r>
@@ -4749,6 +5765,118 @@
     </w:lvl>
   </w:abstractNum>
   <w:abstractNum w:abstractNumId="1" w15:restartNumberingAfterBreak="0">
+    <w:nsid w:val="217D73D0"/>
+    <w:multiLevelType w:val="hybridMultilevel"/>
+    <w:tmpl w:val="F798253A"/>
+    <w:lvl w:ilvl="0" w:tplc="04100001">
+      <w:start w:val="1"/>
+      <w:numFmt w:val="bullet"/>
+      <w:lvlText w:val=""/>
+      <w:lvlJc w:val="left"/>
+      <w:pPr>
+        <w:ind w:left="720" w:hanging="360"/>
+      </w:pPr>
+      <w:rPr>
+        <w:rFonts w:ascii="Symbol" w:hAnsi="Symbol" w:hint="default"/>
+      </w:rPr>
+    </w:lvl>
+    <w:lvl w:ilvl="1" w:tplc="6C3CD2A2">
+      <w:numFmt w:val="bullet"/>
+      <w:lvlText w:val="-"/>
+      <w:lvlJc w:val="left"/>
+      <w:pPr>
+        <w:ind w:left="1440" w:hanging="360"/>
+      </w:pPr>
+      <w:rPr>
+        <w:rFonts w:ascii="Calibri" w:eastAsiaTheme="minorHAnsi" w:hAnsi="Calibri" w:cs="Calibri" w:hint="default"/>
+      </w:rPr>
+    </w:lvl>
+    <w:lvl w:ilvl="2" w:tplc="04100005" w:tentative="1">
+      <w:start w:val="1"/>
+      <w:numFmt w:val="bullet"/>
+      <w:lvlText w:val=""/>
+      <w:lvlJc w:val="left"/>
+      <w:pPr>
+        <w:ind w:left="2160" w:hanging="360"/>
+      </w:pPr>
+      <w:rPr>
+        <w:rFonts w:ascii="Wingdings" w:hAnsi="Wingdings" w:hint="default"/>
+      </w:rPr>
+    </w:lvl>
+    <w:lvl w:ilvl="3" w:tplc="04100001" w:tentative="1">
+      <w:start w:val="1"/>
+      <w:numFmt w:val="bullet"/>
+      <w:lvlText w:val=""/>
+      <w:lvlJc w:val="left"/>
+      <w:pPr>
+        <w:ind w:left="2880" w:hanging="360"/>
+      </w:pPr>
+      <w:rPr>
+        <w:rFonts w:ascii="Symbol" w:hAnsi="Symbol" w:hint="default"/>
+      </w:rPr>
+    </w:lvl>
+    <w:lvl w:ilvl="4" w:tplc="04100003" w:tentative="1">
+      <w:start w:val="1"/>
+      <w:numFmt w:val="bullet"/>
+      <w:lvlText w:val="o"/>
+      <w:lvlJc w:val="left"/>
+      <w:pPr>
+        <w:ind w:left="3600" w:hanging="360"/>
+      </w:pPr>
+      <w:rPr>
+        <w:rFonts w:ascii="Courier New" w:hAnsi="Courier New" w:cs="Courier New" w:hint="default"/>
+      </w:rPr>
+    </w:lvl>
+    <w:lvl w:ilvl="5" w:tplc="04100005" w:tentative="1">
+      <w:start w:val="1"/>
+      <w:numFmt w:val="bullet"/>
+      <w:lvlText w:val=""/>
+      <w:lvlJc w:val="left"/>
+      <w:pPr>
+        <w:ind w:left="4320" w:hanging="360"/>
+      </w:pPr>
+      <w:rPr>
+        <w:rFonts w:ascii="Wingdings" w:hAnsi="Wingdings" w:hint="default"/>
+      </w:rPr>
+    </w:lvl>
+    <w:lvl w:ilvl="6" w:tplc="04100001" w:tentative="1">
+      <w:start w:val="1"/>
+      <w:numFmt w:val="bullet"/>
+      <w:lvlText w:val=""/>
+      <w:lvlJc w:val="left"/>
+      <w:pPr>
+        <w:ind w:left="5040" w:hanging="360"/>
+      </w:pPr>
+      <w:rPr>
+        <w:rFonts w:ascii="Symbol" w:hAnsi="Symbol" w:hint="default"/>
+      </w:rPr>
+    </w:lvl>
+    <w:lvl w:ilvl="7" w:tplc="04100003" w:tentative="1">
+      <w:start w:val="1"/>
+      <w:numFmt w:val="bullet"/>
+      <w:lvlText w:val="o"/>
+      <w:lvlJc w:val="left"/>
+      <w:pPr>
+        <w:ind w:left="5760" w:hanging="360"/>
+      </w:pPr>
+      <w:rPr>
+        <w:rFonts w:ascii="Courier New" w:hAnsi="Courier New" w:cs="Courier New" w:hint="default"/>
+      </w:rPr>
+    </w:lvl>
+    <w:lvl w:ilvl="8" w:tplc="04100005" w:tentative="1">
+      <w:start w:val="1"/>
+      <w:numFmt w:val="bullet"/>
+      <w:lvlText w:val=""/>
+      <w:lvlJc w:val="left"/>
+      <w:pPr>
+        <w:ind w:left="6480" w:hanging="360"/>
+      </w:pPr>
+      <w:rPr>
+        <w:rFonts w:ascii="Wingdings" w:hAnsi="Wingdings" w:hint="default"/>
+      </w:rPr>
+    </w:lvl>
+  </w:abstractNum>
+  <w:abstractNum w:abstractNumId="2" w15:restartNumberingAfterBreak="0">
     <w:nsid w:val="229A21B7"/>
     <w:multiLevelType w:val="multilevel"/>
     <w:tmpl w:val="5030A57C"/>
@@ -4863,7 +5991,7 @@
       </w:rPr>
     </w:lvl>
   </w:abstractNum>
-  <w:abstractNum w:abstractNumId="2" w15:restartNumberingAfterBreak="0">
+  <w:abstractNum w:abstractNumId="3" w15:restartNumberingAfterBreak="0">
     <w:nsid w:val="30416FC9"/>
     <w:multiLevelType w:val="multilevel"/>
     <w:tmpl w:val="48265E9E"/>
@@ -4978,7 +6106,119 @@
       </w:rPr>
     </w:lvl>
   </w:abstractNum>
-  <w:abstractNum w:abstractNumId="3" w15:restartNumberingAfterBreak="0">
+  <w:abstractNum w:abstractNumId="4" w15:restartNumberingAfterBreak="0">
+    <w:nsid w:val="45DA7436"/>
+    <w:multiLevelType w:val="hybridMultilevel"/>
+    <w:tmpl w:val="5894948A"/>
+    <w:lvl w:ilvl="0" w:tplc="2C726CE0">
+      <w:numFmt w:val="bullet"/>
+      <w:lvlText w:val="-"/>
+      <w:lvlJc w:val="left"/>
+      <w:pPr>
+        <w:ind w:left="720" w:hanging="360"/>
+      </w:pPr>
+      <w:rPr>
+        <w:rFonts w:ascii="Calibri" w:eastAsiaTheme="minorHAnsi" w:hAnsi="Calibri" w:cs="Calibri" w:hint="default"/>
+      </w:rPr>
+    </w:lvl>
+    <w:lvl w:ilvl="1" w:tplc="04100003" w:tentative="1">
+      <w:start w:val="1"/>
+      <w:numFmt w:val="bullet"/>
+      <w:lvlText w:val="o"/>
+      <w:lvlJc w:val="left"/>
+      <w:pPr>
+        <w:ind w:left="1440" w:hanging="360"/>
+      </w:pPr>
+      <w:rPr>
+        <w:rFonts w:ascii="Courier New" w:hAnsi="Courier New" w:cs="Courier New" w:hint="default"/>
+      </w:rPr>
+    </w:lvl>
+    <w:lvl w:ilvl="2" w:tplc="04100005" w:tentative="1">
+      <w:start w:val="1"/>
+      <w:numFmt w:val="bullet"/>
+      <w:lvlText w:val=""/>
+      <w:lvlJc w:val="left"/>
+      <w:pPr>
+        <w:ind w:left="2160" w:hanging="360"/>
+      </w:pPr>
+      <w:rPr>
+        <w:rFonts w:ascii="Wingdings" w:hAnsi="Wingdings" w:hint="default"/>
+      </w:rPr>
+    </w:lvl>
+    <w:lvl w:ilvl="3" w:tplc="04100001" w:tentative="1">
+      <w:start w:val="1"/>
+      <w:numFmt w:val="bullet"/>
+      <w:lvlText w:val=""/>
+      <w:lvlJc w:val="left"/>
+      <w:pPr>
+        <w:ind w:left="2880" w:hanging="360"/>
+      </w:pPr>
+      <w:rPr>
+        <w:rFonts w:ascii="Symbol" w:hAnsi="Symbol" w:hint="default"/>
+      </w:rPr>
+    </w:lvl>
+    <w:lvl w:ilvl="4" w:tplc="04100003" w:tentative="1">
+      <w:start w:val="1"/>
+      <w:numFmt w:val="bullet"/>
+      <w:lvlText w:val="o"/>
+      <w:lvlJc w:val="left"/>
+      <w:pPr>
+        <w:ind w:left="3600" w:hanging="360"/>
+      </w:pPr>
+      <w:rPr>
+        <w:rFonts w:ascii="Courier New" w:hAnsi="Courier New" w:cs="Courier New" w:hint="default"/>
+      </w:rPr>
+    </w:lvl>
+    <w:lvl w:ilvl="5" w:tplc="04100005" w:tentative="1">
+      <w:start w:val="1"/>
+      <w:numFmt w:val="bullet"/>
+      <w:lvlText w:val=""/>
+      <w:lvlJc w:val="left"/>
+      <w:pPr>
+        <w:ind w:left="4320" w:hanging="360"/>
+      </w:pPr>
+      <w:rPr>
+        <w:rFonts w:ascii="Wingdings" w:hAnsi="Wingdings" w:hint="default"/>
+      </w:rPr>
+    </w:lvl>
+    <w:lvl w:ilvl="6" w:tplc="04100001" w:tentative="1">
+      <w:start w:val="1"/>
+      <w:numFmt w:val="bullet"/>
+      <w:lvlText w:val=""/>
+      <w:lvlJc w:val="left"/>
+      <w:pPr>
+        <w:ind w:left="5040" w:hanging="360"/>
+      </w:pPr>
+      <w:rPr>
+        <w:rFonts w:ascii="Symbol" w:hAnsi="Symbol" w:hint="default"/>
+      </w:rPr>
+    </w:lvl>
+    <w:lvl w:ilvl="7" w:tplc="04100003" w:tentative="1">
+      <w:start w:val="1"/>
+      <w:numFmt w:val="bullet"/>
+      <w:lvlText w:val="o"/>
+      <w:lvlJc w:val="left"/>
+      <w:pPr>
+        <w:ind w:left="5760" w:hanging="360"/>
+      </w:pPr>
+      <w:rPr>
+        <w:rFonts w:ascii="Courier New" w:hAnsi="Courier New" w:cs="Courier New" w:hint="default"/>
+      </w:rPr>
+    </w:lvl>
+    <w:lvl w:ilvl="8" w:tplc="04100005" w:tentative="1">
+      <w:start w:val="1"/>
+      <w:numFmt w:val="bullet"/>
+      <w:lvlText w:val=""/>
+      <w:lvlJc w:val="left"/>
+      <w:pPr>
+        <w:ind w:left="6480" w:hanging="360"/>
+      </w:pPr>
+      <w:rPr>
+        <w:rFonts w:ascii="Wingdings" w:hAnsi="Wingdings" w:hint="default"/>
+      </w:rPr>
+    </w:lvl>
+  </w:abstractNum>
+  <w:abstractNum w:abstractNumId="5" w15:restartNumberingAfterBreak="0">
     <w:nsid w:val="55E746D4"/>
     <w:multiLevelType w:val="multilevel"/>
     <w:tmpl w:val="CF3CE61C"/>
@@ -5091,7 +6331,119 @@
       </w:rPr>
     </w:lvl>
   </w:abstractNum>
-  <w:abstractNum w:abstractNumId="4" w15:restartNumberingAfterBreak="0">
+  <w:abstractNum w:abstractNumId="6" w15:restartNumberingAfterBreak="0">
+    <w:nsid w:val="60A4364A"/>
+    <w:multiLevelType w:val="hybridMultilevel"/>
+    <w:tmpl w:val="3EA6C59A"/>
+    <w:lvl w:ilvl="0" w:tplc="04100001">
+      <w:start w:val="1"/>
+      <w:numFmt w:val="bullet"/>
+      <w:lvlText w:val=""/>
+      <w:lvlJc w:val="left"/>
+      <w:pPr>
+        <w:ind w:left="720" w:hanging="360"/>
+      </w:pPr>
+      <w:rPr>
+        <w:rFonts w:ascii="Symbol" w:hAnsi="Symbol" w:hint="default"/>
+      </w:rPr>
+    </w:lvl>
+    <w:lvl w:ilvl="1" w:tplc="148A7296">
+      <w:numFmt w:val="bullet"/>
+      <w:lvlText w:val="-"/>
+      <w:lvlJc w:val="left"/>
+      <w:pPr>
+        <w:ind w:left="1440" w:hanging="360"/>
+      </w:pPr>
+      <w:rPr>
+        <w:rFonts w:ascii="Calibri" w:eastAsiaTheme="minorHAnsi" w:hAnsi="Calibri" w:cs="Calibri" w:hint="default"/>
+      </w:rPr>
+    </w:lvl>
+    <w:lvl w:ilvl="2" w:tplc="04100005" w:tentative="1">
+      <w:start w:val="1"/>
+      <w:numFmt w:val="bullet"/>
+      <w:lvlText w:val=""/>
+      <w:lvlJc w:val="left"/>
+      <w:pPr>
+        <w:ind w:left="2160" w:hanging="360"/>
+      </w:pPr>
+      <w:rPr>
+        <w:rFonts w:ascii="Wingdings" w:hAnsi="Wingdings" w:hint="default"/>
+      </w:rPr>
+    </w:lvl>
+    <w:lvl w:ilvl="3" w:tplc="04100001" w:tentative="1">
+      <w:start w:val="1"/>
+      <w:numFmt w:val="bullet"/>
+      <w:lvlText w:val=""/>
+      <w:lvlJc w:val="left"/>
+      <w:pPr>
+        <w:ind w:left="2880" w:hanging="360"/>
+      </w:pPr>
+      <w:rPr>
+        <w:rFonts w:ascii="Symbol" w:hAnsi="Symbol" w:hint="default"/>
+      </w:rPr>
+    </w:lvl>
+    <w:lvl w:ilvl="4" w:tplc="04100003" w:tentative="1">
+      <w:start w:val="1"/>
+      <w:numFmt w:val="bullet"/>
+      <w:lvlText w:val="o"/>
+      <w:lvlJc w:val="left"/>
+      <w:pPr>
+        <w:ind w:left="3600" w:hanging="360"/>
+      </w:pPr>
+      <w:rPr>
+        <w:rFonts w:ascii="Courier New" w:hAnsi="Courier New" w:cs="Courier New" w:hint="default"/>
+      </w:rPr>
+    </w:lvl>
+    <w:lvl w:ilvl="5" w:tplc="04100005" w:tentative="1">
+      <w:start w:val="1"/>
+      <w:numFmt w:val="bullet"/>
+      <w:lvlText w:val=""/>
+      <w:lvlJc w:val="left"/>
+      <w:pPr>
+        <w:ind w:left="4320" w:hanging="360"/>
+      </w:pPr>
+      <w:rPr>
+        <w:rFonts w:ascii="Wingdings" w:hAnsi="Wingdings" w:hint="default"/>
+      </w:rPr>
+    </w:lvl>
+    <w:lvl w:ilvl="6" w:tplc="04100001" w:tentative="1">
+      <w:start w:val="1"/>
+      <w:numFmt w:val="bullet"/>
+      <w:lvlText w:val=""/>
+      <w:lvlJc w:val="left"/>
+      <w:pPr>
+        <w:ind w:left="5040" w:hanging="360"/>
+      </w:pPr>
+      <w:rPr>
+        <w:rFonts w:ascii="Symbol" w:hAnsi="Symbol" w:hint="default"/>
+      </w:rPr>
+    </w:lvl>
+    <w:lvl w:ilvl="7" w:tplc="04100003" w:tentative="1">
+      <w:start w:val="1"/>
+      <w:numFmt w:val="bullet"/>
+      <w:lvlText w:val="o"/>
+      <w:lvlJc w:val="left"/>
+      <w:pPr>
+        <w:ind w:left="5760" w:hanging="360"/>
+      </w:pPr>
+      <w:rPr>
+        <w:rFonts w:ascii="Courier New" w:hAnsi="Courier New" w:cs="Courier New" w:hint="default"/>
+      </w:rPr>
+    </w:lvl>
+    <w:lvl w:ilvl="8" w:tplc="04100005" w:tentative="1">
+      <w:start w:val="1"/>
+      <w:numFmt w:val="bullet"/>
+      <w:lvlText w:val=""/>
+      <w:lvlJc w:val="left"/>
+      <w:pPr>
+        <w:ind w:left="6480" w:hanging="360"/>
+      </w:pPr>
+      <w:rPr>
+        <w:rFonts w:ascii="Wingdings" w:hAnsi="Wingdings" w:hint="default"/>
+      </w:rPr>
+    </w:lvl>
+  </w:abstractNum>
+  <w:abstractNum w:abstractNumId="7" w15:restartNumberingAfterBreak="0">
     <w:nsid w:val="63365230"/>
     <w:multiLevelType w:val="hybridMultilevel"/>
     <w:tmpl w:val="5F248680"/>
@@ -5204,7 +6556,120 @@
       </w:rPr>
     </w:lvl>
   </w:abstractNum>
-  <w:abstractNum w:abstractNumId="5" w15:restartNumberingAfterBreak="0">
+  <w:abstractNum w:abstractNumId="8" w15:restartNumberingAfterBreak="0">
+    <w:nsid w:val="70611461"/>
+    <w:multiLevelType w:val="hybridMultilevel"/>
+    <w:tmpl w:val="E5E056C0"/>
+    <w:lvl w:ilvl="0" w:tplc="04100001">
+      <w:start w:val="1"/>
+      <w:numFmt w:val="bullet"/>
+      <w:lvlText w:val=""/>
+      <w:lvlJc w:val="left"/>
+      <w:pPr>
+        <w:ind w:left="720" w:hanging="360"/>
+      </w:pPr>
+      <w:rPr>
+        <w:rFonts w:ascii="Symbol" w:hAnsi="Symbol" w:hint="default"/>
+      </w:rPr>
+    </w:lvl>
+    <w:lvl w:ilvl="1" w:tplc="04100003" w:tentative="1">
+      <w:start w:val="1"/>
+      <w:numFmt w:val="bullet"/>
+      <w:lvlText w:val="o"/>
+      <w:lvlJc w:val="left"/>
+      <w:pPr>
+        <w:ind w:left="1440" w:hanging="360"/>
+      </w:pPr>
+      <w:rPr>
+        <w:rFonts w:ascii="Courier New" w:hAnsi="Courier New" w:cs="Courier New" w:hint="default"/>
+      </w:rPr>
+    </w:lvl>
+    <w:lvl w:ilvl="2" w:tplc="04100005" w:tentative="1">
+      <w:start w:val="1"/>
+      <w:numFmt w:val="bullet"/>
+      <w:lvlText w:val=""/>
+      <w:lvlJc w:val="left"/>
+      <w:pPr>
+        <w:ind w:left="2160" w:hanging="360"/>
+      </w:pPr>
+      <w:rPr>
+        <w:rFonts w:ascii="Wingdings" w:hAnsi="Wingdings" w:hint="default"/>
+      </w:rPr>
+    </w:lvl>
+    <w:lvl w:ilvl="3" w:tplc="04100001" w:tentative="1">
+      <w:start w:val="1"/>
+      <w:numFmt w:val="bullet"/>
+      <w:lvlText w:val=""/>
+      <w:lvlJc w:val="left"/>
+      <w:pPr>
+        <w:ind w:left="2880" w:hanging="360"/>
+      </w:pPr>
+      <w:rPr>
+        <w:rFonts w:ascii="Symbol" w:hAnsi="Symbol" w:hint="default"/>
+      </w:rPr>
+    </w:lvl>
+    <w:lvl w:ilvl="4" w:tplc="04100003" w:tentative="1">
+      <w:start w:val="1"/>
+      <w:numFmt w:val="bullet"/>
+      <w:lvlText w:val="o"/>
+      <w:lvlJc w:val="left"/>
+      <w:pPr>
+        <w:ind w:left="3600" w:hanging="360"/>
+      </w:pPr>
+      <w:rPr>
+        <w:rFonts w:ascii="Courier New" w:hAnsi="Courier New" w:cs="Courier New" w:hint="default"/>
+      </w:rPr>
+    </w:lvl>
+    <w:lvl w:ilvl="5" w:tplc="04100005" w:tentative="1">
+      <w:start w:val="1"/>
+      <w:numFmt w:val="bullet"/>
+      <w:lvlText w:val=""/>
+      <w:lvlJc w:val="left"/>
+      <w:pPr>
+        <w:ind w:left="4320" w:hanging="360"/>
+      </w:pPr>
+      <w:rPr>
+        <w:rFonts w:ascii="Wingdings" w:hAnsi="Wingdings" w:hint="default"/>
+      </w:rPr>
+    </w:lvl>
+    <w:lvl w:ilvl="6" w:tplc="04100001" w:tentative="1">
+      <w:start w:val="1"/>
+      <w:numFmt w:val="bullet"/>
+      <w:lvlText w:val=""/>
+      <w:lvlJc w:val="left"/>
+      <w:pPr>
+        <w:ind w:left="5040" w:hanging="360"/>
+      </w:pPr>
+      <w:rPr>
+        <w:rFonts w:ascii="Symbol" w:hAnsi="Symbol" w:hint="default"/>
+      </w:rPr>
+    </w:lvl>
+    <w:lvl w:ilvl="7" w:tplc="04100003" w:tentative="1">
+      <w:start w:val="1"/>
+      <w:numFmt w:val="bullet"/>
+      <w:lvlText w:val="o"/>
+      <w:lvlJc w:val="left"/>
+      <w:pPr>
+        <w:ind w:left="5760" w:hanging="360"/>
+      </w:pPr>
+      <w:rPr>
+        <w:rFonts w:ascii="Courier New" w:hAnsi="Courier New" w:cs="Courier New" w:hint="default"/>
+      </w:rPr>
+    </w:lvl>
+    <w:lvl w:ilvl="8" w:tplc="04100005" w:tentative="1">
+      <w:start w:val="1"/>
+      <w:numFmt w:val="bullet"/>
+      <w:lvlText w:val=""/>
+      <w:lvlJc w:val="left"/>
+      <w:pPr>
+        <w:ind w:left="6480" w:hanging="360"/>
+      </w:pPr>
+      <w:rPr>
+        <w:rFonts w:ascii="Wingdings" w:hAnsi="Wingdings" w:hint="default"/>
+      </w:rPr>
+    </w:lvl>
+  </w:abstractNum>
+  <w:abstractNum w:abstractNumId="9" w15:restartNumberingAfterBreak="0">
     <w:nsid w:val="71366DD6"/>
     <w:multiLevelType w:val="multilevel"/>
     <w:tmpl w:val="A2AE7BA0"/>
@@ -5320,22 +6785,22 @@
     </w:lvl>
   </w:abstractNum>
   <w:num w:numId="1" w16cid:durableId="1572689105">
-    <w:abstractNumId w:val="2"/>
+    <w:abstractNumId w:val="3"/>
   </w:num>
   <w:num w:numId="2" w16cid:durableId="598294190">
-    <w:abstractNumId w:val="3"/>
+    <w:abstractNumId w:val="5"/>
   </w:num>
   <w:num w:numId="3" w16cid:durableId="2064331441">
-    <w:abstractNumId w:val="5"/>
+    <w:abstractNumId w:val="9"/>
   </w:num>
   <w:num w:numId="4" w16cid:durableId="684092757">
-    <w:abstractNumId w:val="1"/>
+    <w:abstractNumId w:val="2"/>
   </w:num>
   <w:num w:numId="5" w16cid:durableId="1409185773">
     <w:abstractNumId w:val="0"/>
   </w:num>
   <w:num w:numId="6" w16cid:durableId="2015109621">
-    <w:abstractNumId w:val="4"/>
+    <w:abstractNumId w:val="7"/>
   </w:num>
   <w:num w:numId="7" w16cid:durableId="1940602636">
     <w:abstractNumId w:val="0"/>
@@ -6206,6 +7671,18 @@
         </w:rPr>
       </w:lvl>
     </w:lvlOverride>
+  </w:num>
+  <w:num w:numId="13" w16cid:durableId="1873180425">
+    <w:abstractNumId w:val="8"/>
+  </w:num>
+  <w:num w:numId="14" w16cid:durableId="307125658">
+    <w:abstractNumId w:val="6"/>
+  </w:num>
+  <w:num w:numId="15" w16cid:durableId="1472867044">
+    <w:abstractNumId w:val="1"/>
+  </w:num>
+  <w:num w:numId="16" w16cid:durableId="590428534">
+    <w:abstractNumId w:val="4"/>
   </w:num>
 </w:numbering>
 </file>
@@ -6954,12 +8431,12 @@
     <w:pitch w:val="variable"/>
     <w:sig w:usb0="E0002EFF" w:usb1="C000785B" w:usb2="00000009" w:usb3="00000000" w:csb0="000001FF" w:csb1="00000000"/>
   </w:font>
-  <w:font w:name="Courier New">
-    <w:panose1 w:val="02070309020205020404"/>
-    <w:charset w:val="00"/>
-    <w:family w:val="modern"/>
-    <w:pitch w:val="fixed"/>
-    <w:sig w:usb0="E0002EFF" w:usb1="C0007843" w:usb2="00000009" w:usb3="00000000" w:csb0="000001FF" w:csb1="00000000"/>
+  <w:font w:name="Symbol">
+    <w:panose1 w:val="05050102010706020507"/>
+    <w:charset w:val="02"/>
+    <w:family w:val="roman"/>
+    <w:pitch w:val="variable"/>
+    <w:sig w:usb0="00000000" w:usb1="10000000" w:usb2="00000000" w:usb3="00000000" w:csb0="80000000" w:csb1="00000000"/>
   </w:font>
   <w:font w:name="Wingdings">
     <w:panose1 w:val="05000000000000000000"/>
@@ -6968,12 +8445,12 @@
     <w:pitch w:val="variable"/>
     <w:sig w:usb0="00000000" w:usb1="10000000" w:usb2="00000000" w:usb3="00000000" w:csb0="80000000" w:csb1="00000000"/>
   </w:font>
-  <w:font w:name="Symbol">
-    <w:panose1 w:val="05050102010706020507"/>
-    <w:charset w:val="02"/>
-    <w:family w:val="roman"/>
-    <w:pitch w:val="variable"/>
-    <w:sig w:usb0="00000000" w:usb1="10000000" w:usb2="00000000" w:usb3="00000000" w:csb0="80000000" w:csb1="00000000"/>
+  <w:font w:name="Courier New">
+    <w:panose1 w:val="02070309020205020404"/>
+    <w:charset w:val="00"/>
+    <w:family w:val="modern"/>
+    <w:pitch w:val="fixed"/>
+    <w:sig w:usb0="E0002EFF" w:usb1="C0007843" w:usb2="00000009" w:usb3="00000000" w:csb0="000001FF" w:csb1="00000000"/>
   </w:font>
   <w:font w:name="Calibri Light">
     <w:panose1 w:val="020F0302020204030204"/>
@@ -7005,8 +8482,10 @@
     <w:rsid w:val="00027471"/>
     <w:rsid w:val="002A3B18"/>
     <w:rsid w:val="002D47AE"/>
+    <w:rsid w:val="007D7468"/>
     <w:rsid w:val="007E3706"/>
     <w:rsid w:val="008E4E73"/>
+    <w:rsid w:val="00A87641"/>
     <w:rsid w:val="00D00E98"/>
     <w:rsid w:val="00F04CE7"/>
     <w:rsid w:val="00FD4432"/>

</xml_diff>

<commit_message>
fixed some typo and layout problems
</commit_message>
<xml_diff>
--- a/AnalisiRequisiti.docx
+++ b/AnalisiRequisiti.docx
@@ -336,7 +336,7 @@
             </w:rPr>
             <w:fldChar w:fldCharType="separate"/>
           </w:r>
-          <w:hyperlink w:anchor="_Toc115702273" w:history="1">
+          <w:hyperlink w:anchor="_Toc115853965" w:history="1">
             <w:r>
               <w:rPr>
                 <w:rStyle w:val="Hyperlink"/>
@@ -364,7 +364,7 @@
                 <w:noProof/>
                 <w:webHidden/>
               </w:rPr>
-              <w:instrText xml:space="preserve"> PAGEREF _Toc115702273 \h </w:instrText>
+              <w:instrText xml:space="preserve"> PAGEREF _Toc115853965 \h </w:instrText>
             </w:r>
             <w:r>
               <w:rPr>
@@ -408,7 +408,7 @@
               <w:lang w:val="it-IT" w:eastAsia="it-IT"/>
             </w:rPr>
           </w:pPr>
-          <w:hyperlink w:anchor="_Toc115702274" w:history="1">
+          <w:hyperlink w:anchor="_Toc115853966" w:history="1">
             <w:r>
               <w:rPr>
                 <w:rStyle w:val="Hyperlink"/>
@@ -436,7 +436,7 @@
                 <w:noProof/>
                 <w:webHidden/>
               </w:rPr>
-              <w:instrText xml:space="preserve"> PAGEREF _Toc115702274 \h </w:instrText>
+              <w:instrText xml:space="preserve"> PAGEREF _Toc115853966 \h </w:instrText>
             </w:r>
             <w:r>
               <w:rPr>
@@ -480,7 +480,7 @@
               <w:lang w:val="it-IT" w:eastAsia="it-IT"/>
             </w:rPr>
           </w:pPr>
-          <w:hyperlink w:anchor="_Toc115702275" w:history="1">
+          <w:hyperlink w:anchor="_Toc115853967" w:history="1">
             <w:r>
               <w:rPr>
                 <w:rStyle w:val="Hyperlink"/>
@@ -508,7 +508,7 @@
                 <w:noProof/>
                 <w:webHidden/>
               </w:rPr>
-              <w:instrText xml:space="preserve"> PAGEREF _Toc115702275 \h </w:instrText>
+              <w:instrText xml:space="preserve"> PAGEREF _Toc115853967 \h </w:instrText>
             </w:r>
             <w:r>
               <w:rPr>
@@ -552,14 +552,14 @@
               <w:lang w:val="it-IT" w:eastAsia="it-IT"/>
             </w:rPr>
           </w:pPr>
-          <w:hyperlink w:anchor="_Toc115702276" w:history="1">
+          <w:hyperlink w:anchor="_Toc115853968" w:history="1">
             <w:r>
               <w:rPr>
                 <w:rStyle w:val="Hyperlink"/>
                 <w:noProof/>
                 <w:lang w:val="it-IT"/>
               </w:rPr>
-              <w:t>Requisiti Non funzionali</w:t>
+              <w:t>Requisiti Non Funzionali</w:t>
             </w:r>
             <w:r>
               <w:rPr>
@@ -580,7 +580,7 @@
                 <w:noProof/>
                 <w:webHidden/>
               </w:rPr>
-              <w:instrText xml:space="preserve"> PAGEREF _Toc115702276 \h </w:instrText>
+              <w:instrText xml:space="preserve"> PAGEREF _Toc115853968 \h </w:instrText>
             </w:r>
             <w:r>
               <w:rPr>
@@ -624,7 +624,7 @@
               <w:lang w:val="it-IT" w:eastAsia="it-IT"/>
             </w:rPr>
           </w:pPr>
-          <w:hyperlink w:anchor="_Toc115702277" w:history="1">
+          <w:hyperlink w:anchor="_Toc115853969" w:history="1">
             <w:r>
               <w:rPr>
                 <w:rStyle w:val="Hyperlink"/>
@@ -652,7 +652,7 @@
                 <w:noProof/>
                 <w:webHidden/>
               </w:rPr>
-              <w:instrText xml:space="preserve"> PAGEREF _Toc115702277 \h </w:instrText>
+              <w:instrText xml:space="preserve"> PAGEREF _Toc115853969 \h </w:instrText>
             </w:r>
             <w:r>
               <w:rPr>
@@ -690,10 +690,13 @@
               <w:tab w:val="right" w:leader="dot" w:pos="9628"/>
             </w:tabs>
             <w:rPr>
+              <w:rFonts w:eastAsiaTheme="minorEastAsia"/>
               <w:noProof/>
+              <w:sz w:val="22"/>
+              <w:lang w:val="it-IT" w:eastAsia="it-IT"/>
             </w:rPr>
           </w:pPr>
-          <w:hyperlink w:anchor="_Toc115702278" w:history="1">
+          <w:hyperlink w:anchor="_Toc115853970" w:history="1">
             <w:r>
               <w:rPr>
                 <w:rStyle w:val="Hyperlink"/>
@@ -721,7 +724,7 @@
                 <w:noProof/>
                 <w:webHidden/>
               </w:rPr>
-              <w:instrText xml:space="preserve"> PAGEREF _Toc115702278 \h </w:instrText>
+              <w:instrText xml:space="preserve"> PAGEREF _Toc115853970 \h </w:instrText>
             </w:r>
             <w:r>
               <w:rPr>
@@ -759,10 +762,13 @@
               <w:tab w:val="right" w:leader="dot" w:pos="9628"/>
             </w:tabs>
             <w:rPr>
+              <w:rFonts w:eastAsiaTheme="minorEastAsia"/>
               <w:noProof/>
+              <w:sz w:val="22"/>
+              <w:lang w:val="it-IT" w:eastAsia="it-IT"/>
             </w:rPr>
           </w:pPr>
-          <w:hyperlink w:anchor="_Toc115702279" w:history="1">
+          <w:hyperlink w:anchor="_Toc115853971" w:history="1">
             <w:r>
               <w:rPr>
                 <w:rStyle w:val="Hyperlink"/>
@@ -790,7 +796,7 @@
                 <w:noProof/>
                 <w:webHidden/>
               </w:rPr>
-              <w:instrText xml:space="preserve"> PAGEREF _Toc115702279 \h </w:instrText>
+              <w:instrText xml:space="preserve"> PAGEREF _Toc115853971 \h </w:instrText>
             </w:r>
             <w:r>
               <w:rPr>
@@ -828,10 +834,13 @@
               <w:tab w:val="right" w:leader="dot" w:pos="9628"/>
             </w:tabs>
             <w:rPr>
+              <w:rFonts w:eastAsiaTheme="minorEastAsia"/>
               <w:noProof/>
+              <w:sz w:val="22"/>
+              <w:lang w:val="it-IT" w:eastAsia="it-IT"/>
             </w:rPr>
           </w:pPr>
-          <w:hyperlink w:anchor="_Toc115702280" w:history="1">
+          <w:hyperlink w:anchor="_Toc115853972" w:history="1">
             <w:r>
               <w:rPr>
                 <w:rStyle w:val="Hyperlink"/>
@@ -859,7 +868,7 @@
                 <w:noProof/>
                 <w:webHidden/>
               </w:rPr>
-              <w:instrText xml:space="preserve"> PAGEREF _Toc115702280 \h </w:instrText>
+              <w:instrText xml:space="preserve"> PAGEREF _Toc115853972 \h </w:instrText>
             </w:r>
             <w:r>
               <w:rPr>
@@ -897,10 +906,13 @@
               <w:tab w:val="right" w:leader="dot" w:pos="9628"/>
             </w:tabs>
             <w:rPr>
+              <w:rFonts w:eastAsiaTheme="minorEastAsia"/>
               <w:noProof/>
+              <w:sz w:val="22"/>
+              <w:lang w:val="it-IT" w:eastAsia="it-IT"/>
             </w:rPr>
           </w:pPr>
-          <w:hyperlink w:anchor="_Toc115702281" w:history="1">
+          <w:hyperlink w:anchor="_Toc115853973" w:history="1">
             <w:r>
               <w:rPr>
                 <w:rStyle w:val="Hyperlink"/>
@@ -928,7 +940,7 @@
                 <w:noProof/>
                 <w:webHidden/>
               </w:rPr>
-              <w:instrText xml:space="preserve"> PAGEREF _Toc115702281 \h </w:instrText>
+              <w:instrText xml:space="preserve"> PAGEREF _Toc115853973 \h </w:instrText>
             </w:r>
             <w:r>
               <w:rPr>
@@ -972,7 +984,7 @@
               <w:lang w:val="it-IT" w:eastAsia="it-IT"/>
             </w:rPr>
           </w:pPr>
-          <w:hyperlink w:anchor="_Toc115702282" w:history="1">
+          <w:hyperlink w:anchor="_Toc115853974" w:history="1">
             <w:r>
               <w:rPr>
                 <w:rStyle w:val="Hyperlink"/>
@@ -1000,7 +1012,7 @@
                 <w:noProof/>
                 <w:webHidden/>
               </w:rPr>
-              <w:instrText xml:space="preserve"> PAGEREF _Toc115702282 \h </w:instrText>
+              <w:instrText xml:space="preserve"> PAGEREF _Toc115853974 \h </w:instrText>
             </w:r>
             <w:r>
               <w:rPr>
@@ -1038,10 +1050,13 @@
               <w:tab w:val="right" w:leader="dot" w:pos="9628"/>
             </w:tabs>
             <w:rPr>
+              <w:rFonts w:eastAsiaTheme="minorEastAsia"/>
               <w:noProof/>
+              <w:sz w:val="22"/>
+              <w:lang w:val="it-IT" w:eastAsia="it-IT"/>
             </w:rPr>
           </w:pPr>
-          <w:hyperlink w:anchor="_Toc115702283" w:history="1">
+          <w:hyperlink w:anchor="_Toc115853975" w:history="1">
             <w:r>
               <w:rPr>
                 <w:rStyle w:val="Hyperlink"/>
@@ -1069,7 +1084,7 @@
                 <w:noProof/>
                 <w:webHidden/>
               </w:rPr>
-              <w:instrText xml:space="preserve"> PAGEREF _Toc115702283 \h </w:instrText>
+              <w:instrText xml:space="preserve"> PAGEREF _Toc115853975 \h </w:instrText>
             </w:r>
             <w:r>
               <w:rPr>
@@ -1107,10 +1122,13 @@
               <w:tab w:val="right" w:leader="dot" w:pos="9628"/>
             </w:tabs>
             <w:rPr>
+              <w:rFonts w:eastAsiaTheme="minorEastAsia"/>
               <w:noProof/>
+              <w:sz w:val="22"/>
+              <w:lang w:val="it-IT" w:eastAsia="it-IT"/>
             </w:rPr>
           </w:pPr>
-          <w:hyperlink w:anchor="_Toc115702284" w:history="1">
+          <w:hyperlink w:anchor="_Toc115853976" w:history="1">
             <w:r>
               <w:rPr>
                 <w:rStyle w:val="Hyperlink"/>
@@ -1138,7 +1156,7 @@
                 <w:noProof/>
                 <w:webHidden/>
               </w:rPr>
-              <w:instrText xml:space="preserve"> PAGEREF _Toc115702284 \h </w:instrText>
+              <w:instrText xml:space="preserve"> PAGEREF _Toc115853976 \h </w:instrText>
             </w:r>
             <w:r>
               <w:rPr>
@@ -1158,7 +1176,7 @@
                 <w:noProof/>
                 <w:webHidden/>
               </w:rPr>
-              <w:t>12</w:t>
+              <w:t>11</w:t>
             </w:r>
             <w:r>
               <w:rPr>
@@ -1281,7 +1299,7 @@
           <w:lang w:val="it-IT"/>
         </w:rPr>
       </w:pPr>
-      <w:bookmarkStart w:id="0" w:name="_Toc115702273"/>
+      <w:bookmarkStart w:id="0" w:name="_Toc115853965"/>
       <w:r>
         <w:rPr>
           <w:lang w:val="it-IT"/>
@@ -1409,21 +1427,19 @@
         <w:rPr>
           <w:lang w:val="it-IT"/>
         </w:rPr>
-        <w:t xml:space="preserve">Design e </w:t>
-      </w:r>
-      <w:proofErr w:type="spellStart"/>
-      <w:r>
-        <w:rPr>
-          <w:lang w:val="it-IT"/>
-        </w:rPr>
-        <w:t>mockup</w:t>
-      </w:r>
-      <w:proofErr w:type="spellEnd"/>
-      <w:r>
-        <w:rPr>
-          <w:lang w:val="it-IT"/>
-        </w:rPr>
-        <w:t xml:space="preserve"> del Front-End;</w:t>
+        <w:t>Design e mock</w:t>
+      </w:r>
+      <w:r>
+        <w:rPr>
+          <w:lang w:val="it-IT"/>
+        </w:rPr>
+        <w:t>-</w:t>
+      </w:r>
+      <w:r>
+        <w:rPr>
+          <w:lang w:val="it-IT"/>
+        </w:rPr>
+        <w:t>up del Front-End;</w:t>
       </w:r>
     </w:p>
     <w:p>
@@ -1585,7 +1601,7 @@
         </w:rPr>
       </w:pPr>
     </w:p>
-    <w:bookmarkStart w:id="1" w:name="_Toc115702274"/>
+    <w:bookmarkStart w:id="1" w:name="_Toc115853966"/>
     <w:p>
       <w:pPr>
         <w:pStyle w:val="Heading1"/>
@@ -2271,7 +2287,7 @@
           <w:lang w:val="it-IT"/>
         </w:rPr>
       </w:pPr>
-      <w:bookmarkStart w:id="2" w:name="_Toc115702275"/>
+      <w:bookmarkStart w:id="2" w:name="_Toc115853967"/>
       <w:r>
         <w:rPr>
           <w:lang w:val="it-IT"/>
@@ -3215,7 +3231,19 @@
         <w:rPr>
           <w:lang w:val="it-IT"/>
         </w:rPr>
-        <w:t xml:space="preserve">Il sistema deve permettere di mostrare all’utente i viaggi che ha ricercato tramite le funzione di cui </w:t>
+        <w:t>Il sistema deve permettere di mostrare all’utente i viaggi che ha ricercato tramite l</w:t>
+      </w:r>
+      <w:r>
+        <w:rPr>
+          <w:lang w:val="it-IT"/>
+        </w:rPr>
+        <w:t xml:space="preserve">a </w:t>
+      </w:r>
+      <w:r>
+        <w:rPr>
+          <w:lang w:val="it-IT"/>
+        </w:rPr>
+        <w:t xml:space="preserve">funzione di </w:t>
       </w:r>
       <w:r>
         <w:rPr>
@@ -3434,7 +3462,7 @@
           <w:lang w:val="it-IT"/>
         </w:rPr>
       </w:pPr>
-      <w:bookmarkStart w:id="3" w:name="_Toc115702276"/>
+      <w:bookmarkStart w:id="3" w:name="_Toc115853968"/>
       <w:r>
         <w:rPr>
           <w:lang w:val="it-IT"/>
@@ -3451,7 +3479,19 @@
         <w:rPr>
           <w:lang w:val="it-IT"/>
         </w:rPr>
-        <w:t xml:space="preserve"> funzionali</w:t>
+        <w:t xml:space="preserve"> </w:t>
+      </w:r>
+      <w:r>
+        <w:rPr>
+          <w:lang w:val="it-IT"/>
+        </w:rPr>
+        <w:t>F</w:t>
+      </w:r>
+      <w:r>
+        <w:rPr>
+          <w:lang w:val="it-IT"/>
+        </w:rPr>
+        <w:t>unzionali</w:t>
       </w:r>
       <w:bookmarkEnd w:id="3"/>
     </w:p>
@@ -3580,15 +3620,6 @@
         </w:rPr>
         <w:t>eve comprendere:</w:t>
       </w:r>
-    </w:p>
-    <w:p>
-      <w:pPr>
-        <w:pStyle w:val="ListParagraph"/>
-        <w:ind w:left="708"/>
-        <w:rPr>
-          <w:lang w:val="it-IT"/>
-        </w:rPr>
-      </w:pPr>
     </w:p>
     <w:p>
       <w:pPr>
@@ -4098,6 +4129,7 @@
           <w:bCs/>
           <w:lang w:val="it-IT"/>
         </w:rPr>
+        <w:lastRenderedPageBreak/>
         <w:t xml:space="preserve">VISUALIZZAZIONE PROFILI </w:t>
       </w:r>
     </w:p>
@@ -4499,16 +4531,6 @@
     <w:p>
       <w:pPr>
         <w:pStyle w:val="ListParagraph"/>
-        <w:rPr>
-          <w:b/>
-          <w:bCs/>
-          <w:lang w:val="it-IT"/>
-        </w:rPr>
-      </w:pPr>
-    </w:p>
-    <w:p>
-      <w:pPr>
-        <w:pStyle w:val="ListParagraph"/>
         <w:ind w:left="360"/>
         <w:rPr>
           <w:lang w:val="it-IT"/>
@@ -4739,17 +4761,37 @@
     </w:p>
     <w:p>
       <w:pPr>
+        <w:rPr>
+          <w:lang w:val="it-IT"/>
+        </w:rPr>
+      </w:pPr>
+      <w:bookmarkStart w:id="5" w:name="_Toc115853969"/>
+    </w:p>
+    <w:p>
+      <w:pPr>
+        <w:rPr>
+          <w:lang w:val="it-IT"/>
+        </w:rPr>
+      </w:pPr>
+    </w:p>
+    <w:p>
+      <w:pPr>
+        <w:rPr>
+          <w:lang w:val="it-IT"/>
+        </w:rPr>
+      </w:pPr>
+    </w:p>
+    <w:p>
+      <w:pPr>
         <w:pStyle w:val="Heading1"/>
         <w:rPr>
           <w:lang w:val="it-IT"/>
         </w:rPr>
       </w:pPr>
-      <w:bookmarkStart w:id="5" w:name="_Toc115702277"/>
-      <w:r>
-        <w:rPr>
-          <w:lang w:val="it-IT"/>
-        </w:rPr>
-        <w:lastRenderedPageBreak/>
+      <w:r>
+        <w:rPr>
+          <w:lang w:val="it-IT"/>
+        </w:rPr>
         <w:t>Front-end</w:t>
       </w:r>
       <w:bookmarkEnd w:id="5"/>
@@ -4771,21 +4813,7 @@
         <w:rPr>
           <w:lang w:val="it-IT"/>
         </w:rPr>
-        <w:t xml:space="preserve">Nella seguente sezione viene descritto il front-end del sito attraverso un </w:t>
-      </w:r>
-      <w:proofErr w:type="spellStart"/>
-      <w:r>
-        <w:rPr>
-          <w:lang w:val="it-IT"/>
-        </w:rPr>
-        <w:t>mock</w:t>
-      </w:r>
-      <w:proofErr w:type="spellEnd"/>
-      <w:r>
-        <w:rPr>
-          <w:lang w:val="it-IT"/>
-        </w:rPr>
-        <w:t>-up.</w:t>
+        <w:t>Nella seguente sezione viene descritto il front-end del sito attraverso un mock-up.</w:t>
       </w:r>
     </w:p>
     <w:p>
@@ -4802,7 +4830,7 @@
           <w:lang w:val="it-IT"/>
         </w:rPr>
       </w:pPr>
-      <w:bookmarkStart w:id="6" w:name="_Toc115702278"/>
+      <w:bookmarkStart w:id="6" w:name="_Toc115853970"/>
       <w:r>
         <w:rPr>
           <w:lang w:val="it-IT"/>
@@ -4810,13 +4838,6 @@
         <w:t>Homepage</w:t>
       </w:r>
       <w:bookmarkEnd w:id="6"/>
-    </w:p>
-    <w:p>
-      <w:pPr>
-        <w:rPr>
-          <w:lang w:val="it-IT"/>
-        </w:rPr>
-      </w:pPr>
     </w:p>
     <w:p>
       <w:pPr>
@@ -4944,7 +4965,7 @@
           <w:lang w:val="it-IT"/>
         </w:rPr>
       </w:pPr>
-      <w:bookmarkStart w:id="7" w:name="_Toc115702279"/>
+      <w:bookmarkStart w:id="7" w:name="_Toc115853971"/>
       <w:r>
         <w:rPr>
           <w:rStyle w:val="Heading2Char"/>
@@ -4957,14 +4978,6 @@
     <w:p>
       <w:pPr>
         <w:rPr>
-          <w:rStyle w:val="Heading2Char"/>
-          <w:lang w:val="it-IT"/>
-        </w:rPr>
-      </w:pPr>
-    </w:p>
-    <w:p>
-      <w:pPr>
-        <w:rPr>
           <w:lang w:val="it-IT"/>
         </w:rPr>
       </w:pPr>
@@ -4973,7 +4986,7 @@
           <w:noProof/>
         </w:rPr>
         <w:drawing>
-          <wp:anchor distT="0" distB="0" distL="114300" distR="114300" simplePos="0" relativeHeight="251662336" behindDoc="0" locked="0" layoutInCell="1" allowOverlap="1" wp14:anchorId="23FBBCF6" wp14:editId="4C5FF973">
+          <wp:anchor distT="0" distB="0" distL="114300" distR="114300" simplePos="0" relativeHeight="251662336" behindDoc="0" locked="0" layoutInCell="1" allowOverlap="1" wp14:anchorId="23FBBCF6" wp14:editId="1671CF37">
             <wp:simplePos x="0" y="0"/>
             <wp:positionH relativeFrom="column">
               <wp:posOffset>2983230</wp:posOffset>
@@ -5090,21 +5103,15 @@
           <w:lang w:val="it-IT"/>
         </w:rPr>
       </w:pPr>
-      <w:bookmarkStart w:id="8" w:name="_Toc115702280"/>
-      <w:r>
-        <w:rPr>
-          <w:lang w:val="it-IT"/>
-        </w:rPr>
+      <w:bookmarkStart w:id="8" w:name="_Toc115853972"/>
+      <w:r>
+        <w:rPr>
+          <w:lang w:val="it-IT"/>
+        </w:rPr>
+        <w:lastRenderedPageBreak/>
         <w:t>Crea</w:t>
       </w:r>
       <w:bookmarkEnd w:id="8"/>
-    </w:p>
-    <w:p>
-      <w:pPr>
-        <w:rPr>
-          <w:lang w:val="it-IT"/>
-        </w:rPr>
-      </w:pPr>
     </w:p>
     <w:p>
       <w:pPr>
@@ -5235,7 +5242,7 @@
           <w:lang w:val="it-IT"/>
         </w:rPr>
       </w:pPr>
-      <w:bookmarkStart w:id="9" w:name="_Toc115702281"/>
+      <w:bookmarkStart w:id="9" w:name="_Toc115853973"/>
       <w:r>
         <w:rPr>
           <w:lang w:val="it-IT"/>
@@ -5243,13 +5250,6 @@
         <w:t>Profilo</w:t>
       </w:r>
       <w:bookmarkEnd w:id="9"/>
-    </w:p>
-    <w:p>
-      <w:pPr>
-        <w:rPr>
-          <w:lang w:val="it-IT"/>
-        </w:rPr>
-      </w:pPr>
     </w:p>
     <w:p>
       <w:pPr>
@@ -5427,17 +5427,48 @@
     </w:p>
     <w:p>
       <w:pPr>
+        <w:ind w:left="708"/>
+        <w:rPr>
+          <w:lang w:val="it-IT"/>
+        </w:rPr>
+      </w:pPr>
+    </w:p>
+    <w:p>
+      <w:pPr>
+        <w:ind w:left="708"/>
+        <w:rPr>
+          <w:lang w:val="it-IT"/>
+        </w:rPr>
+      </w:pPr>
+    </w:p>
+    <w:p>
+      <w:pPr>
+        <w:ind w:left="708"/>
+        <w:rPr>
+          <w:lang w:val="it-IT"/>
+        </w:rPr>
+      </w:pPr>
+    </w:p>
+    <w:p>
+      <w:pPr>
+        <w:ind w:left="708"/>
+        <w:rPr>
+          <w:lang w:val="it-IT"/>
+        </w:rPr>
+      </w:pPr>
+    </w:p>
+    <w:p>
+      <w:pPr>
         <w:pStyle w:val="Heading1"/>
         <w:rPr>
           <w:lang w:val="it-IT"/>
         </w:rPr>
       </w:pPr>
-      <w:bookmarkStart w:id="10" w:name="_Toc115702282"/>
-      <w:r>
-        <w:rPr>
-          <w:lang w:val="it-IT"/>
-        </w:rPr>
-        <w:lastRenderedPageBreak/>
+      <w:bookmarkStart w:id="10" w:name="_Toc115853974"/>
+      <w:r>
+        <w:rPr>
+          <w:lang w:val="it-IT"/>
+        </w:rPr>
         <w:t>Back-end</w:t>
       </w:r>
       <w:bookmarkEnd w:id="10"/>
@@ -5455,13 +5486,6 @@
           <w:lang w:val="it-IT"/>
         </w:rPr>
       </w:pPr>
-    </w:p>
-    <w:p>
-      <w:pPr>
-        <w:rPr>
-          <w:lang w:val="it-IT"/>
-        </w:rPr>
-      </w:pPr>
       <w:r>
         <w:rPr>
           <w:lang w:val="it-IT"/>
@@ -5475,13 +5499,6 @@
           <w:lang w:val="it-IT"/>
         </w:rPr>
       </w:pPr>
-    </w:p>
-    <w:p>
-      <w:pPr>
-        <w:rPr>
-          <w:lang w:val="it-IT"/>
-        </w:rPr>
-      </w:pPr>
       <w:r>
         <w:rPr>
           <w:lang w:val="it-IT"/>
@@ -5513,15 +5530,15 @@
           <w:noProof/>
         </w:rPr>
         <w:drawing>
-          <wp:anchor distT="0" distB="0" distL="114300" distR="114300" simplePos="0" relativeHeight="251665408" behindDoc="0" locked="0" layoutInCell="1" allowOverlap="1" wp14:anchorId="58D2BB89" wp14:editId="68D9A148">
+          <wp:anchor distT="0" distB="0" distL="114300" distR="114300" simplePos="0" relativeHeight="251665408" behindDoc="0" locked="0" layoutInCell="1" allowOverlap="1" wp14:anchorId="58D2BB89" wp14:editId="7CA6EB8E">
             <wp:simplePos x="0" y="0"/>
             <wp:positionH relativeFrom="column">
-              <wp:posOffset>695960</wp:posOffset>
+              <wp:posOffset>694055</wp:posOffset>
             </wp:positionH>
             <wp:positionV relativeFrom="paragraph">
-              <wp:posOffset>257175</wp:posOffset>
+              <wp:posOffset>253365</wp:posOffset>
             </wp:positionV>
-            <wp:extent cx="4801870" cy="2660015"/>
+            <wp:extent cx="4801870" cy="2501265"/>
             <wp:effectExtent l="0" t="0" r="0" b="0"/>
             <wp:wrapTopAndBottom/>
             <wp:docPr id="10" name="Picture 10" descr="Diagram&#10;&#10;Description automatically generated with medium confidence"/>
@@ -5553,7 +5570,7 @@
                   <pic:spPr bwMode="auto">
                     <a:xfrm>
                       <a:off x="0" y="0"/>
-                      <a:ext cx="4801870" cy="2660015"/>
+                      <a:ext cx="4801870" cy="2501265"/>
                     </a:xfrm>
                     <a:prstGeom prst="rect">
                       <a:avLst/>
@@ -5566,6 +5583,9 @@
                 </pic:pic>
               </a:graphicData>
             </a:graphic>
+            <wp14:sizeRelV relativeFrom="margin">
+              <wp14:pctHeight>0</wp14:pctHeight>
+            </wp14:sizeRelV>
           </wp:anchor>
         </w:drawing>
       </w:r>
@@ -5597,7 +5617,7 @@
           <w:lang w:val="it-IT"/>
         </w:rPr>
       </w:pPr>
-      <w:bookmarkStart w:id="11" w:name="_Toc115702283"/>
+      <w:bookmarkStart w:id="11" w:name="_Toc115853975"/>
       <w:r>
         <w:rPr>
           <w:lang w:val="it-IT"/>
@@ -5612,32 +5632,11 @@
           <w:lang w:val="it-IT"/>
         </w:rPr>
       </w:pPr>
-    </w:p>
-    <w:p>
-      <w:pPr>
-        <w:rPr>
-          <w:lang w:val="it-IT"/>
-        </w:rPr>
-      </w:pPr>
-      <w:r>
-        <w:rPr>
-          <w:lang w:val="it-IT"/>
-        </w:rPr>
-        <w:t xml:space="preserve">Verranno implementate le API </w:t>
-      </w:r>
-      <w:proofErr w:type="spellStart"/>
-      <w:r>
-        <w:rPr>
-          <w:lang w:val="it-IT"/>
-        </w:rPr>
-        <w:t>Javascript</w:t>
-      </w:r>
-      <w:proofErr w:type="spellEnd"/>
-      <w:r>
-        <w:rPr>
-          <w:lang w:val="it-IT"/>
-        </w:rPr>
-        <w:t xml:space="preserve"> di Google Maps; le quali serviranno per le seguenti funzionalità del sistema:</w:t>
+      <w:r>
+        <w:rPr>
+          <w:lang w:val="it-IT"/>
+        </w:rPr>
+        <w:t>Verranno implementate le API Javascript di Google Maps; le quali serviranno per le seguenti funzionalità del sistema:</w:t>
       </w:r>
     </w:p>
     <w:p>
@@ -5696,13 +5695,7 @@
     </w:p>
     <w:p>
       <w:pPr>
-        <w:rPr>
-          <w:lang w:val="it-IT"/>
-        </w:rPr>
-      </w:pPr>
-    </w:p>
-    <w:p>
-      <w:pPr>
+        <w:pStyle w:val="ListParagraph"/>
         <w:rPr>
           <w:lang w:val="it-IT"/>
         </w:rPr>
@@ -5715,22 +5708,14 @@
           <w:lang w:val="it-IT"/>
         </w:rPr>
       </w:pPr>
-      <w:bookmarkStart w:id="12" w:name="_Toc115702284"/>
-      <w:r>
-        <w:rPr>
-          <w:lang w:val="it-IT"/>
-        </w:rPr>
-        <w:lastRenderedPageBreak/>
+      <w:bookmarkStart w:id="12" w:name="_Toc115853976"/>
+      <w:r>
+        <w:rPr>
+          <w:lang w:val="it-IT"/>
+        </w:rPr>
         <w:t>Database</w:t>
       </w:r>
       <w:bookmarkEnd w:id="12"/>
-    </w:p>
-    <w:p>
-      <w:pPr>
-        <w:rPr>
-          <w:lang w:val="it-IT"/>
-        </w:rPr>
-      </w:pPr>
     </w:p>
     <w:p>
       <w:pPr>
@@ -5798,35 +5783,8 @@
         <w:rPr>
           <w:lang w:val="it-IT"/>
         </w:rPr>
-        <w:t xml:space="preserve">Il luogo di ciascuna tappa, grazie all’API di Google Maps, verrà salvato nel database in formato </w:t>
-      </w:r>
-      <w:proofErr w:type="spellStart"/>
-      <w:r>
-        <w:rPr>
-          <w:lang w:val="it-IT"/>
-        </w:rPr>
-        <w:t>json</w:t>
-      </w:r>
-      <w:proofErr w:type="spellEnd"/>
-      <w:r>
-        <w:rPr>
-          <w:lang w:val="it-IT"/>
-        </w:rPr>
-        <w:t xml:space="preserve">. Il file </w:t>
-      </w:r>
-      <w:proofErr w:type="spellStart"/>
-      <w:r>
-        <w:rPr>
-          <w:lang w:val="it-IT"/>
-        </w:rPr>
-        <w:t>json</w:t>
-      </w:r>
-      <w:proofErr w:type="spellEnd"/>
-      <w:r>
-        <w:rPr>
-          <w:lang w:val="it-IT"/>
-        </w:rPr>
-        <w:t xml:space="preserve"> verrà inoltre modificato, in modo da contenere il collegamento alla foto che è stata caricata dall’utente nella relativa tappa.</w:t>
+        <w:lastRenderedPageBreak/>
+        <w:t>Il luogo di ciascuna tappa, grazie all’API di Google Maps, verrà salvato nel database in formato json. Il file json verrà inoltre modificato, in modo da contenere il collegamento alla foto che è stata caricata dall’utente nella relativa tappa.</w:t>
       </w:r>
     </w:p>
     <w:p>
@@ -9225,6 +9183,7 @@
     <w:rsid w:val="007E3706"/>
     <w:rsid w:val="008E4E73"/>
     <w:rsid w:val="00A87641"/>
+    <w:rsid w:val="00BC50B0"/>
     <w:rsid w:val="00D00E98"/>
     <w:rsid w:val="00F04CE7"/>
     <w:rsid w:val="00FD4432"/>

</xml_diff>